<commit_message>
Included new acceptance test case
</commit_message>
<xml_diff>
--- a/AcceptanceTestCases.docx
+++ b/AcceptanceTestCases.docx
@@ -104,7 +104,21 @@
           <w:rFonts w:ascii="Times New Roman" w:hAnsi="Times New Roman" w:cs="Times New Roman"/>
           <w:szCs w:val="24"/>
         </w:rPr>
-        <w:t xml:space="preserve"> Querying databse, "</w:t>
+        <w:t xml:space="preserve"> Querying datab</w:t>
+      </w:r>
+      <w:r>
+        <w:rPr>
+          <w:rFonts w:ascii="Times New Roman" w:hAnsi="Times New Roman" w:cs="Times New Roman"/>
+          <w:szCs w:val="24"/>
+        </w:rPr>
+        <w:t>a</w:t>
+      </w:r>
+      <w:r>
+        <w:rPr>
+          <w:rFonts w:ascii="Times New Roman" w:hAnsi="Times New Roman" w:cs="Times New Roman"/>
+          <w:szCs w:val="24"/>
+        </w:rPr>
+        <w:t>se, "</w:t>
       </w:r>
       <w:r>
         <w:rPr>
@@ -261,7 +275,25 @@
           <w:szCs w:val="24"/>
           <w:u w:val="single"/>
         </w:rPr>
-        <w:t xml:space="preserve"> for querying System's Databse:</w:t>
+        <w:t xml:space="preserve"> for querying System's Datab</w:t>
+      </w:r>
+      <w:r>
+        <w:rPr>
+          <w:rFonts w:ascii="Times New Roman" w:hAnsi="Times New Roman" w:cs="Times New Roman"/>
+          <w:i/>
+          <w:szCs w:val="24"/>
+          <w:u w:val="single"/>
+        </w:rPr>
+        <w:t>a</w:t>
+      </w:r>
+      <w:r>
+        <w:rPr>
+          <w:rFonts w:ascii="Times New Roman" w:hAnsi="Times New Roman" w:cs="Times New Roman"/>
+          <w:i/>
+          <w:szCs w:val="24"/>
+          <w:u w:val="single"/>
+        </w:rPr>
+        <w:t>se:</w:t>
       </w:r>
     </w:p>
     <w:p>
@@ -346,7 +378,23 @@
           <w:rFonts w:ascii="Times New Roman" w:hAnsi="Times New Roman" w:cs="Times New Roman"/>
           <w:szCs w:val="24"/>
         </w:rPr>
-        <w:t xml:space="preserve"> Student ID as an int, e.g. 962001051</w:t>
+        <w:t xml:space="preserve"> Student ID as an </w:t>
+      </w:r>
+      <w:proofErr w:type="spellStart"/>
+      <w:r>
+        <w:rPr>
+          <w:rFonts w:ascii="Times New Roman" w:hAnsi="Times New Roman" w:cs="Times New Roman"/>
+          <w:szCs w:val="24"/>
+        </w:rPr>
+        <w:t>int</w:t>
+      </w:r>
+      <w:proofErr w:type="spellEnd"/>
+      <w:r>
+        <w:rPr>
+          <w:rFonts w:ascii="Times New Roman" w:hAnsi="Times New Roman" w:cs="Times New Roman"/>
+          <w:szCs w:val="24"/>
+        </w:rPr>
+        <w:t>, e.g. 962001051</w:t>
       </w:r>
     </w:p>
     <w:p>
@@ -516,104 +564,167 @@
           <w:szCs w:val="24"/>
         </w:rPr>
         <w:tab/>
-        <w:t>(G)rade</w:t>
-      </w:r>
-    </w:p>
-    <w:p>
-      <w:pPr>
-        <w:spacing w:line="360" w:lineRule="auto"/>
-        <w:ind w:leftChars="100" w:left="240"/>
-        <w:rPr>
-          <w:rFonts w:ascii="Times New Roman" w:hAnsi="Times New Roman" w:cs="Times New Roman"/>
-          <w:szCs w:val="24"/>
-        </w:rPr>
-      </w:pPr>
-      <w:r>
-        <w:rPr>
-          <w:rFonts w:ascii="Times New Roman" w:hAnsi="Times New Roman" w:cs="Times New Roman"/>
-          <w:szCs w:val="24"/>
-        </w:rPr>
-        <w:tab/>
-      </w:r>
-      <w:r>
-        <w:rPr>
-          <w:rFonts w:ascii="Times New Roman" w:hAnsi="Times New Roman" w:cs="Times New Roman"/>
-          <w:szCs w:val="24"/>
-        </w:rPr>
-        <w:tab/>
-      </w:r>
-      <w:r>
-        <w:rPr>
-          <w:rFonts w:ascii="Times New Roman" w:hAnsi="Times New Roman" w:cs="Times New Roman"/>
-          <w:szCs w:val="24"/>
-        </w:rPr>
-        <w:tab/>
-        <w:t>(R)ank</w:t>
-      </w:r>
-    </w:p>
-    <w:p>
-      <w:pPr>
-        <w:spacing w:line="360" w:lineRule="auto"/>
-        <w:ind w:leftChars="100" w:left="240"/>
-        <w:rPr>
-          <w:rFonts w:ascii="Times New Roman" w:hAnsi="Times New Roman" w:cs="Times New Roman"/>
-          <w:szCs w:val="24"/>
-        </w:rPr>
-      </w:pPr>
-      <w:r>
-        <w:rPr>
-          <w:rFonts w:ascii="Times New Roman" w:hAnsi="Times New Roman" w:cs="Times New Roman"/>
-          <w:szCs w:val="24"/>
-        </w:rPr>
-        <w:tab/>
-      </w:r>
-      <w:r>
-        <w:rPr>
-          <w:rFonts w:ascii="Times New Roman" w:hAnsi="Times New Roman" w:cs="Times New Roman"/>
-          <w:szCs w:val="24"/>
-        </w:rPr>
-        <w:tab/>
-      </w:r>
-      <w:r>
-        <w:rPr>
-          <w:rFonts w:ascii="Times New Roman" w:hAnsi="Times New Roman" w:cs="Times New Roman"/>
-          <w:szCs w:val="24"/>
-        </w:rPr>
-        <w:tab/>
-        <w:t>(A)verage</w:t>
-      </w:r>
-    </w:p>
-    <w:p>
-      <w:pPr>
-        <w:spacing w:line="360" w:lineRule="auto"/>
-        <w:ind w:leftChars="100" w:left="240"/>
-        <w:rPr>
-          <w:rFonts w:ascii="Times New Roman" w:hAnsi="Times New Roman" w:cs="Times New Roman"/>
-          <w:szCs w:val="24"/>
-        </w:rPr>
-      </w:pPr>
-      <w:r>
-        <w:rPr>
-          <w:rFonts w:ascii="Times New Roman" w:hAnsi="Times New Roman" w:cs="Times New Roman"/>
-          <w:szCs w:val="24"/>
-        </w:rPr>
-        <w:tab/>
-      </w:r>
-      <w:r>
-        <w:rPr>
-          <w:rFonts w:ascii="Times New Roman" w:hAnsi="Times New Roman" w:cs="Times New Roman"/>
-          <w:szCs w:val="24"/>
-        </w:rPr>
-        <w:tab/>
-      </w:r>
-      <w:r>
-        <w:rPr>
-          <w:rFonts w:ascii="Times New Roman" w:hAnsi="Times New Roman" w:cs="Times New Roman"/>
-          <w:szCs w:val="24"/>
-        </w:rPr>
-        <w:tab/>
-        <w:t>(W)eight</w:t>
-      </w:r>
+        <w:t>(G</w:t>
+      </w:r>
+      <w:proofErr w:type="gramStart"/>
+      <w:r>
+        <w:rPr>
+          <w:rFonts w:ascii="Times New Roman" w:hAnsi="Times New Roman" w:cs="Times New Roman"/>
+          <w:szCs w:val="24"/>
+        </w:rPr>
+        <w:t>)</w:t>
+      </w:r>
+      <w:proofErr w:type="spellStart"/>
+      <w:r>
+        <w:rPr>
+          <w:rFonts w:ascii="Times New Roman" w:hAnsi="Times New Roman" w:cs="Times New Roman"/>
+          <w:szCs w:val="24"/>
+        </w:rPr>
+        <w:t>rade</w:t>
+      </w:r>
+      <w:proofErr w:type="spellEnd"/>
+      <w:proofErr w:type="gramEnd"/>
+    </w:p>
+    <w:p>
+      <w:pPr>
+        <w:spacing w:line="360" w:lineRule="auto"/>
+        <w:ind w:leftChars="100" w:left="240"/>
+        <w:rPr>
+          <w:rFonts w:ascii="Times New Roman" w:hAnsi="Times New Roman" w:cs="Times New Roman"/>
+          <w:szCs w:val="24"/>
+        </w:rPr>
+      </w:pPr>
+      <w:r>
+        <w:rPr>
+          <w:rFonts w:ascii="Times New Roman" w:hAnsi="Times New Roman" w:cs="Times New Roman"/>
+          <w:szCs w:val="24"/>
+        </w:rPr>
+        <w:tab/>
+      </w:r>
+      <w:r>
+        <w:rPr>
+          <w:rFonts w:ascii="Times New Roman" w:hAnsi="Times New Roman" w:cs="Times New Roman"/>
+          <w:szCs w:val="24"/>
+        </w:rPr>
+        <w:tab/>
+      </w:r>
+      <w:r>
+        <w:rPr>
+          <w:rFonts w:ascii="Times New Roman" w:hAnsi="Times New Roman" w:cs="Times New Roman"/>
+          <w:szCs w:val="24"/>
+        </w:rPr>
+        <w:tab/>
+        <w:t>(R</w:t>
+      </w:r>
+      <w:proofErr w:type="gramStart"/>
+      <w:r>
+        <w:rPr>
+          <w:rFonts w:ascii="Times New Roman" w:hAnsi="Times New Roman" w:cs="Times New Roman"/>
+          <w:szCs w:val="24"/>
+        </w:rPr>
+        <w:t>)</w:t>
+      </w:r>
+      <w:proofErr w:type="spellStart"/>
+      <w:r>
+        <w:rPr>
+          <w:rFonts w:ascii="Times New Roman" w:hAnsi="Times New Roman" w:cs="Times New Roman"/>
+          <w:szCs w:val="24"/>
+        </w:rPr>
+        <w:t>ank</w:t>
+      </w:r>
+      <w:proofErr w:type="spellEnd"/>
+      <w:proofErr w:type="gramEnd"/>
+    </w:p>
+    <w:p>
+      <w:pPr>
+        <w:spacing w:line="360" w:lineRule="auto"/>
+        <w:ind w:leftChars="100" w:left="240"/>
+        <w:rPr>
+          <w:rFonts w:ascii="Times New Roman" w:hAnsi="Times New Roman" w:cs="Times New Roman"/>
+          <w:szCs w:val="24"/>
+        </w:rPr>
+      </w:pPr>
+      <w:r>
+        <w:rPr>
+          <w:rFonts w:ascii="Times New Roman" w:hAnsi="Times New Roman" w:cs="Times New Roman"/>
+          <w:szCs w:val="24"/>
+        </w:rPr>
+        <w:tab/>
+      </w:r>
+      <w:r>
+        <w:rPr>
+          <w:rFonts w:ascii="Times New Roman" w:hAnsi="Times New Roman" w:cs="Times New Roman"/>
+          <w:szCs w:val="24"/>
+        </w:rPr>
+        <w:tab/>
+      </w:r>
+      <w:r>
+        <w:rPr>
+          <w:rFonts w:ascii="Times New Roman" w:hAnsi="Times New Roman" w:cs="Times New Roman"/>
+          <w:szCs w:val="24"/>
+        </w:rPr>
+        <w:tab/>
+        <w:t>(A</w:t>
+      </w:r>
+      <w:proofErr w:type="gramStart"/>
+      <w:r>
+        <w:rPr>
+          <w:rFonts w:ascii="Times New Roman" w:hAnsi="Times New Roman" w:cs="Times New Roman"/>
+          <w:szCs w:val="24"/>
+        </w:rPr>
+        <w:t>)</w:t>
+      </w:r>
+      <w:proofErr w:type="spellStart"/>
+      <w:r>
+        <w:rPr>
+          <w:rFonts w:ascii="Times New Roman" w:hAnsi="Times New Roman" w:cs="Times New Roman"/>
+          <w:szCs w:val="24"/>
+        </w:rPr>
+        <w:t>verage</w:t>
+      </w:r>
+      <w:proofErr w:type="spellEnd"/>
+      <w:proofErr w:type="gramEnd"/>
+    </w:p>
+    <w:p>
+      <w:pPr>
+        <w:spacing w:line="360" w:lineRule="auto"/>
+        <w:ind w:leftChars="100" w:left="240"/>
+        <w:rPr>
+          <w:rFonts w:ascii="Times New Roman" w:hAnsi="Times New Roman" w:cs="Times New Roman"/>
+          <w:szCs w:val="24"/>
+        </w:rPr>
+      </w:pPr>
+      <w:r>
+        <w:rPr>
+          <w:rFonts w:ascii="Times New Roman" w:hAnsi="Times New Roman" w:cs="Times New Roman"/>
+          <w:szCs w:val="24"/>
+        </w:rPr>
+        <w:tab/>
+      </w:r>
+      <w:r>
+        <w:rPr>
+          <w:rFonts w:ascii="Times New Roman" w:hAnsi="Times New Roman" w:cs="Times New Roman"/>
+          <w:szCs w:val="24"/>
+        </w:rPr>
+        <w:tab/>
+      </w:r>
+      <w:r>
+        <w:rPr>
+          <w:rFonts w:ascii="Times New Roman" w:hAnsi="Times New Roman" w:cs="Times New Roman"/>
+          <w:szCs w:val="24"/>
+        </w:rPr>
+        <w:tab/>
+        <w:t>(W</w:t>
+      </w:r>
+      <w:proofErr w:type="gramStart"/>
+      <w:r>
+        <w:rPr>
+          <w:rFonts w:ascii="Times New Roman" w:hAnsi="Times New Roman" w:cs="Times New Roman"/>
+          <w:szCs w:val="24"/>
+        </w:rPr>
+        <w:t>)eight</w:t>
+      </w:r>
+      <w:proofErr w:type="gramEnd"/>
     </w:p>
     <w:p>
       <w:pPr>
@@ -644,7 +755,32 @@
           <w:szCs w:val="24"/>
         </w:rPr>
         <w:tab/>
-        <w:t>(E)xit”</w:t>
+        <w:t>(E</w:t>
+      </w:r>
+      <w:proofErr w:type="gramStart"/>
+      <w:r>
+        <w:rPr>
+          <w:rFonts w:ascii="Times New Roman" w:hAnsi="Times New Roman" w:cs="Times New Roman"/>
+          <w:szCs w:val="24"/>
+        </w:rPr>
+        <w:t>)</w:t>
+      </w:r>
+      <w:proofErr w:type="spellStart"/>
+      <w:r>
+        <w:rPr>
+          <w:rFonts w:ascii="Times New Roman" w:hAnsi="Times New Roman" w:cs="Times New Roman"/>
+          <w:szCs w:val="24"/>
+        </w:rPr>
+        <w:t>xit</w:t>
+      </w:r>
+      <w:proofErr w:type="spellEnd"/>
+      <w:proofErr w:type="gramEnd"/>
+      <w:r>
+        <w:rPr>
+          <w:rFonts w:ascii="Times New Roman" w:hAnsi="Times New Roman" w:cs="Times New Roman"/>
+          <w:szCs w:val="24"/>
+        </w:rPr>
+        <w:t>”</w:t>
       </w:r>
     </w:p>
     <w:p>
@@ -697,14 +833,36 @@
         </w:rPr>
         <w:tab/>
       </w:r>
-      <w:r>
-        <w:rPr>
-          <w:rFonts w:ascii="Times New Roman" w:hAnsi="Times New Roman" w:cs="Times New Roman"/>
-          <w:i/>
-          <w:szCs w:val="24"/>
-          <w:u w:val="single"/>
-        </w:rPr>
-        <w:t>a."G"(Grades) command:</w:t>
+      <w:proofErr w:type="spellStart"/>
+      <w:proofErr w:type="gramStart"/>
+      <w:r>
+        <w:rPr>
+          <w:rFonts w:ascii="Times New Roman" w:hAnsi="Times New Roman" w:cs="Times New Roman"/>
+          <w:i/>
+          <w:szCs w:val="24"/>
+          <w:u w:val="single"/>
+        </w:rPr>
+        <w:t>a</w:t>
+      </w:r>
+      <w:proofErr w:type="gramEnd"/>
+      <w:r>
+        <w:rPr>
+          <w:rFonts w:ascii="Times New Roman" w:hAnsi="Times New Roman" w:cs="Times New Roman"/>
+          <w:i/>
+          <w:szCs w:val="24"/>
+          <w:u w:val="single"/>
+        </w:rPr>
+        <w:t>."G</w:t>
+      </w:r>
+      <w:proofErr w:type="spellEnd"/>
+      <w:r>
+        <w:rPr>
+          <w:rFonts w:ascii="Times New Roman" w:hAnsi="Times New Roman" w:cs="Times New Roman"/>
+          <w:i/>
+          <w:szCs w:val="24"/>
+          <w:u w:val="single"/>
+        </w:rPr>
+        <w:t>"(Grades) command:</w:t>
       </w:r>
     </w:p>
     <w:p>
@@ -804,7 +962,23 @@
           <w:rFonts w:ascii="Times New Roman" w:hAnsi="Times New Roman" w:cs="Times New Roman"/>
           <w:szCs w:val="24"/>
         </w:rPr>
-        <w:t xml:space="preserve"> 1. Grades below 60 are displyed in red.</w:t>
+        <w:t xml:space="preserve"> 1. Grades below 60 are </w:t>
+      </w:r>
+      <w:proofErr w:type="spellStart"/>
+      <w:r>
+        <w:rPr>
+          <w:rFonts w:ascii="Times New Roman" w:hAnsi="Times New Roman" w:cs="Times New Roman"/>
+          <w:szCs w:val="24"/>
+        </w:rPr>
+        <w:t>displyed</w:t>
+      </w:r>
+      <w:proofErr w:type="spellEnd"/>
+      <w:r>
+        <w:rPr>
+          <w:rFonts w:ascii="Times New Roman" w:hAnsi="Times New Roman" w:cs="Times New Roman"/>
+          <w:szCs w:val="24"/>
+        </w:rPr>
+        <w:t xml:space="preserve"> in red.</w:t>
       </w:r>
     </w:p>
     <w:p>
@@ -828,7 +1002,23 @@
           <w:rFonts w:ascii="Times New Roman" w:hAnsi="Times New Roman" w:cs="Times New Roman"/>
           <w:szCs w:val="24"/>
         </w:rPr>
-        <w:t xml:space="preserve">2. Exam names are defined as : "lab1", "lab2", "lab3", "mid-term" and "final exam" in order. </w:t>
+        <w:t xml:space="preserve">2. Exam names are defined </w:t>
+      </w:r>
+      <w:proofErr w:type="gramStart"/>
+      <w:r>
+        <w:rPr>
+          <w:rFonts w:ascii="Times New Roman" w:hAnsi="Times New Roman" w:cs="Times New Roman"/>
+          <w:szCs w:val="24"/>
+        </w:rPr>
+        <w:t>as :</w:t>
+      </w:r>
+      <w:proofErr w:type="gramEnd"/>
+      <w:r>
+        <w:rPr>
+          <w:rFonts w:ascii="Times New Roman" w:hAnsi="Times New Roman" w:cs="Times New Roman"/>
+          <w:szCs w:val="24"/>
+        </w:rPr>
+        <w:t xml:space="preserve"> "lab1", "lab2", "lab3", "mid-term" and "final exam" in order. </w:t>
       </w:r>
     </w:p>
     <w:p>
@@ -1349,12 +1539,21 @@
         </w:rPr>
         <w:tab/>
       </w:r>
-      <w:r>
-        <w:rPr>
-          <w:rFonts w:ascii="Times New Roman" w:hAnsi="Times New Roman" w:cs="Times New Roman"/>
-          <w:szCs w:val="24"/>
-        </w:rPr>
-        <w:t>total grade : 81"</w:t>
+      <w:proofErr w:type="gramStart"/>
+      <w:r>
+        <w:rPr>
+          <w:rFonts w:ascii="Times New Roman" w:hAnsi="Times New Roman" w:cs="Times New Roman"/>
+          <w:szCs w:val="24"/>
+        </w:rPr>
+        <w:t>total</w:t>
+      </w:r>
+      <w:proofErr w:type="gramEnd"/>
+      <w:r>
+        <w:rPr>
+          <w:rFonts w:ascii="Times New Roman" w:hAnsi="Times New Roman" w:cs="Times New Roman"/>
+          <w:szCs w:val="24"/>
+        </w:rPr>
+        <w:t xml:space="preserve"> grade : 81"</w:t>
       </w:r>
     </w:p>
     <w:p>
@@ -1368,14 +1567,25 @@
           <w:u w:val="single"/>
         </w:rPr>
       </w:pPr>
-      <w:r>
-        <w:rPr>
-          <w:rFonts w:ascii="Times New Roman" w:hAnsi="Times New Roman" w:cs="Times New Roman"/>
-          <w:i/>
-          <w:szCs w:val="24"/>
-          <w:u w:val="single"/>
-        </w:rPr>
-        <w:t>and b. Exiting Querying database st</w:t>
+      <w:proofErr w:type="gramStart"/>
+      <w:r>
+        <w:rPr>
+          <w:rFonts w:ascii="Times New Roman" w:hAnsi="Times New Roman" w:cs="Times New Roman"/>
+          <w:i/>
+          <w:szCs w:val="24"/>
+          <w:u w:val="single"/>
+        </w:rPr>
+        <w:t>and</w:t>
+      </w:r>
+      <w:proofErr w:type="gramEnd"/>
+      <w:r>
+        <w:rPr>
+          <w:rFonts w:ascii="Times New Roman" w:hAnsi="Times New Roman" w:cs="Times New Roman"/>
+          <w:i/>
+          <w:szCs w:val="24"/>
+          <w:u w:val="single"/>
+        </w:rPr>
+        <w:t xml:space="preserve"> b. Exiting Querying database st</w:t>
       </w:r>
       <w:r>
         <w:rPr>
@@ -1649,14 +1859,36 @@
         </w:rPr>
         <w:tab/>
       </w:r>
-      <w:r>
-        <w:rPr>
-          <w:rFonts w:ascii="Times New Roman" w:hAnsi="Times New Roman" w:cs="Times New Roman"/>
-          <w:i/>
-          <w:szCs w:val="24"/>
-          <w:u w:val="single"/>
-        </w:rPr>
-        <w:t>a."R"(Rank) command:</w:t>
+      <w:proofErr w:type="spellStart"/>
+      <w:proofErr w:type="gramStart"/>
+      <w:r>
+        <w:rPr>
+          <w:rFonts w:ascii="Times New Roman" w:hAnsi="Times New Roman" w:cs="Times New Roman"/>
+          <w:i/>
+          <w:szCs w:val="24"/>
+          <w:u w:val="single"/>
+        </w:rPr>
+        <w:t>a</w:t>
+      </w:r>
+      <w:proofErr w:type="gramEnd"/>
+      <w:r>
+        <w:rPr>
+          <w:rFonts w:ascii="Times New Roman" w:hAnsi="Times New Roman" w:cs="Times New Roman"/>
+          <w:i/>
+          <w:szCs w:val="24"/>
+          <w:u w:val="single"/>
+        </w:rPr>
+        <w:t>."R</w:t>
+      </w:r>
+      <w:proofErr w:type="spellEnd"/>
+      <w:r>
+        <w:rPr>
+          <w:rFonts w:ascii="Times New Roman" w:hAnsi="Times New Roman" w:cs="Times New Roman"/>
+          <w:i/>
+          <w:szCs w:val="24"/>
+          <w:u w:val="single"/>
+        </w:rPr>
+        <w:t>"(Rank) command:</w:t>
       </w:r>
     </w:p>
     <w:p>
@@ -1837,14 +2069,25 @@
         </w:rPr>
         <w:tab/>
       </w:r>
-      <w:r>
-        <w:rPr>
-          <w:rFonts w:ascii="Times New Roman" w:hAnsi="Times New Roman" w:cs="Times New Roman"/>
-          <w:i/>
-          <w:szCs w:val="24"/>
-          <w:u w:val="single"/>
-        </w:rPr>
-        <w:t>and b. Exiting Querying database st</w:t>
+      <w:proofErr w:type="gramStart"/>
+      <w:r>
+        <w:rPr>
+          <w:rFonts w:ascii="Times New Roman" w:hAnsi="Times New Roman" w:cs="Times New Roman"/>
+          <w:i/>
+          <w:szCs w:val="24"/>
+          <w:u w:val="single"/>
+        </w:rPr>
+        <w:t>and</w:t>
+      </w:r>
+      <w:proofErr w:type="gramEnd"/>
+      <w:r>
+        <w:rPr>
+          <w:rFonts w:ascii="Times New Roman" w:hAnsi="Times New Roman" w:cs="Times New Roman"/>
+          <w:i/>
+          <w:szCs w:val="24"/>
+          <w:u w:val="single"/>
+        </w:rPr>
+        <w:t xml:space="preserve"> b. Exiting Querying database st</w:t>
       </w:r>
       <w:r>
         <w:rPr>
@@ -2108,14 +2351,36 @@
         </w:rPr>
         <w:tab/>
       </w:r>
-      <w:r>
-        <w:rPr>
-          <w:rFonts w:ascii="Times New Roman" w:hAnsi="Times New Roman" w:cs="Times New Roman"/>
-          <w:i/>
-          <w:szCs w:val="24"/>
-          <w:u w:val="single"/>
-        </w:rPr>
-        <w:t>a."W"(Weight) command:</w:t>
+      <w:proofErr w:type="spellStart"/>
+      <w:proofErr w:type="gramStart"/>
+      <w:r>
+        <w:rPr>
+          <w:rFonts w:ascii="Times New Roman" w:hAnsi="Times New Roman" w:cs="Times New Roman"/>
+          <w:i/>
+          <w:szCs w:val="24"/>
+          <w:u w:val="single"/>
+        </w:rPr>
+        <w:t>a</w:t>
+      </w:r>
+      <w:proofErr w:type="gramEnd"/>
+      <w:r>
+        <w:rPr>
+          <w:rFonts w:ascii="Times New Roman" w:hAnsi="Times New Roman" w:cs="Times New Roman"/>
+          <w:i/>
+          <w:szCs w:val="24"/>
+          <w:u w:val="single"/>
+        </w:rPr>
+        <w:t>."W</w:t>
+      </w:r>
+      <w:proofErr w:type="spellEnd"/>
+      <w:r>
+        <w:rPr>
+          <w:rFonts w:ascii="Times New Roman" w:hAnsi="Times New Roman" w:cs="Times New Roman"/>
+          <w:i/>
+          <w:szCs w:val="24"/>
+          <w:u w:val="single"/>
+        </w:rPr>
+        <w:t>"(Weight) command:</w:t>
       </w:r>
     </w:p>
     <w:p>
@@ -2215,7 +2480,23 @@
           <w:rFonts w:ascii="Times New Roman" w:hAnsi="Times New Roman" w:cs="Times New Roman"/>
           <w:szCs w:val="24"/>
         </w:rPr>
-        <w:t xml:space="preserve"> Modifying Weights, recursively enter int for each weight </w:t>
+        <w:t xml:space="preserve"> Modifying Weights, recursively enter </w:t>
+      </w:r>
+      <w:proofErr w:type="spellStart"/>
+      <w:r>
+        <w:rPr>
+          <w:rFonts w:ascii="Times New Roman" w:hAnsi="Times New Roman" w:cs="Times New Roman"/>
+          <w:szCs w:val="24"/>
+        </w:rPr>
+        <w:t>int</w:t>
+      </w:r>
+      <w:proofErr w:type="spellEnd"/>
+      <w:r>
+        <w:rPr>
+          <w:rFonts w:ascii="Times New Roman" w:hAnsi="Times New Roman" w:cs="Times New Roman"/>
+          <w:szCs w:val="24"/>
+        </w:rPr>
+        <w:t xml:space="preserve"> for each weight </w:t>
       </w:r>
       <w:r>
         <w:rPr>
@@ -2301,79 +2582,159 @@
           <w:szCs w:val="24"/>
         </w:rPr>
         <w:tab/>
-        <w:t xml:space="preserve">   lab1           10%</w:t>
-      </w:r>
-    </w:p>
-    <w:p>
-      <w:pPr>
-        <w:spacing w:line="360" w:lineRule="auto"/>
-        <w:ind w:leftChars="100" w:left="240"/>
-        <w:rPr>
-          <w:rFonts w:ascii="Times New Roman" w:hAnsi="Times New Roman" w:cs="Times New Roman"/>
-          <w:szCs w:val="24"/>
-        </w:rPr>
-      </w:pPr>
-      <w:r>
-        <w:rPr>
-          <w:rFonts w:ascii="Times New Roman" w:hAnsi="Times New Roman" w:cs="Times New Roman"/>
-          <w:szCs w:val="24"/>
-        </w:rPr>
-        <w:tab/>
-        <w:t xml:space="preserve">               lab2           10%</w:t>
-      </w:r>
-    </w:p>
-    <w:p>
-      <w:pPr>
-        <w:spacing w:line="360" w:lineRule="auto"/>
-        <w:ind w:leftChars="100" w:left="240"/>
-        <w:rPr>
-          <w:rFonts w:ascii="Times New Roman" w:hAnsi="Times New Roman" w:cs="Times New Roman"/>
-          <w:szCs w:val="24"/>
-        </w:rPr>
-      </w:pPr>
-      <w:r>
-        <w:rPr>
-          <w:rFonts w:ascii="Times New Roman" w:hAnsi="Times New Roman" w:cs="Times New Roman"/>
-          <w:szCs w:val="24"/>
-        </w:rPr>
-        <w:tab/>
-        <w:t xml:space="preserve">               lab3           10%</w:t>
-      </w:r>
-    </w:p>
-    <w:p>
-      <w:pPr>
-        <w:spacing w:line="360" w:lineRule="auto"/>
-        <w:ind w:leftChars="100" w:left="240"/>
-        <w:rPr>
-          <w:rFonts w:ascii="Times New Roman" w:hAnsi="Times New Roman" w:cs="Times New Roman"/>
-          <w:szCs w:val="24"/>
-        </w:rPr>
-      </w:pPr>
-      <w:r>
-        <w:rPr>
-          <w:rFonts w:ascii="Times New Roman" w:hAnsi="Times New Roman" w:cs="Times New Roman"/>
-          <w:szCs w:val="24"/>
-        </w:rPr>
-        <w:tab/>
-        <w:t xml:space="preserve">               mid-term       30%</w:t>
-      </w:r>
-    </w:p>
-    <w:p>
-      <w:pPr>
-        <w:spacing w:line="360" w:lineRule="auto"/>
-        <w:ind w:leftChars="100" w:left="240"/>
-        <w:rPr>
-          <w:rFonts w:ascii="Times New Roman" w:hAnsi="Times New Roman" w:cs="Times New Roman"/>
-          <w:szCs w:val="24"/>
-        </w:rPr>
-      </w:pPr>
-      <w:r>
-        <w:rPr>
-          <w:rFonts w:ascii="Times New Roman" w:hAnsi="Times New Roman" w:cs="Times New Roman"/>
-          <w:szCs w:val="24"/>
-        </w:rPr>
-        <w:tab/>
-        <w:t xml:space="preserve">               final exam      40%</w:t>
+        <w:t xml:space="preserve">   </w:t>
+      </w:r>
+      <w:proofErr w:type="gramStart"/>
+      <w:r>
+        <w:rPr>
+          <w:rFonts w:ascii="Times New Roman" w:hAnsi="Times New Roman" w:cs="Times New Roman"/>
+          <w:szCs w:val="24"/>
+        </w:rPr>
+        <w:t>lab1</w:t>
+      </w:r>
+      <w:proofErr w:type="gramEnd"/>
+      <w:r>
+        <w:rPr>
+          <w:rFonts w:ascii="Times New Roman" w:hAnsi="Times New Roman" w:cs="Times New Roman"/>
+          <w:szCs w:val="24"/>
+        </w:rPr>
+        <w:t xml:space="preserve">           10%</w:t>
+      </w:r>
+    </w:p>
+    <w:p>
+      <w:pPr>
+        <w:spacing w:line="360" w:lineRule="auto"/>
+        <w:ind w:leftChars="100" w:left="240"/>
+        <w:rPr>
+          <w:rFonts w:ascii="Times New Roman" w:hAnsi="Times New Roman" w:cs="Times New Roman"/>
+          <w:szCs w:val="24"/>
+        </w:rPr>
+      </w:pPr>
+      <w:r>
+        <w:rPr>
+          <w:rFonts w:ascii="Times New Roman" w:hAnsi="Times New Roman" w:cs="Times New Roman"/>
+          <w:szCs w:val="24"/>
+        </w:rPr>
+        <w:tab/>
+        <w:t xml:space="preserve">               </w:t>
+      </w:r>
+      <w:proofErr w:type="gramStart"/>
+      <w:r>
+        <w:rPr>
+          <w:rFonts w:ascii="Times New Roman" w:hAnsi="Times New Roman" w:cs="Times New Roman"/>
+          <w:szCs w:val="24"/>
+        </w:rPr>
+        <w:t>lab2</w:t>
+      </w:r>
+      <w:proofErr w:type="gramEnd"/>
+      <w:r>
+        <w:rPr>
+          <w:rFonts w:ascii="Times New Roman" w:hAnsi="Times New Roman" w:cs="Times New Roman"/>
+          <w:szCs w:val="24"/>
+        </w:rPr>
+        <w:t xml:space="preserve">           10%</w:t>
+      </w:r>
+    </w:p>
+    <w:p>
+      <w:pPr>
+        <w:spacing w:line="360" w:lineRule="auto"/>
+        <w:ind w:leftChars="100" w:left="240"/>
+        <w:rPr>
+          <w:rFonts w:ascii="Times New Roman" w:hAnsi="Times New Roman" w:cs="Times New Roman"/>
+          <w:szCs w:val="24"/>
+        </w:rPr>
+      </w:pPr>
+      <w:r>
+        <w:rPr>
+          <w:rFonts w:ascii="Times New Roman" w:hAnsi="Times New Roman" w:cs="Times New Roman"/>
+          <w:szCs w:val="24"/>
+        </w:rPr>
+        <w:tab/>
+        <w:t xml:space="preserve">               </w:t>
+      </w:r>
+      <w:proofErr w:type="gramStart"/>
+      <w:r>
+        <w:rPr>
+          <w:rFonts w:ascii="Times New Roman" w:hAnsi="Times New Roman" w:cs="Times New Roman"/>
+          <w:szCs w:val="24"/>
+        </w:rPr>
+        <w:t>lab3</w:t>
+      </w:r>
+      <w:proofErr w:type="gramEnd"/>
+      <w:r>
+        <w:rPr>
+          <w:rFonts w:ascii="Times New Roman" w:hAnsi="Times New Roman" w:cs="Times New Roman"/>
+          <w:szCs w:val="24"/>
+        </w:rPr>
+        <w:t xml:space="preserve">           10%</w:t>
+      </w:r>
+    </w:p>
+    <w:p>
+      <w:pPr>
+        <w:spacing w:line="360" w:lineRule="auto"/>
+        <w:ind w:leftChars="100" w:left="240"/>
+        <w:rPr>
+          <w:rFonts w:ascii="Times New Roman" w:hAnsi="Times New Roman" w:cs="Times New Roman"/>
+          <w:szCs w:val="24"/>
+        </w:rPr>
+      </w:pPr>
+      <w:r>
+        <w:rPr>
+          <w:rFonts w:ascii="Times New Roman" w:hAnsi="Times New Roman" w:cs="Times New Roman"/>
+          <w:szCs w:val="24"/>
+        </w:rPr>
+        <w:tab/>
+        <w:t xml:space="preserve">               </w:t>
+      </w:r>
+      <w:proofErr w:type="gramStart"/>
+      <w:r>
+        <w:rPr>
+          <w:rFonts w:ascii="Times New Roman" w:hAnsi="Times New Roman" w:cs="Times New Roman"/>
+          <w:szCs w:val="24"/>
+        </w:rPr>
+        <w:t>mid-term</w:t>
+      </w:r>
+      <w:proofErr w:type="gramEnd"/>
+      <w:r>
+        <w:rPr>
+          <w:rFonts w:ascii="Times New Roman" w:hAnsi="Times New Roman" w:cs="Times New Roman"/>
+          <w:szCs w:val="24"/>
+        </w:rPr>
+        <w:t xml:space="preserve">       30%</w:t>
+      </w:r>
+    </w:p>
+    <w:p>
+      <w:pPr>
+        <w:spacing w:line="360" w:lineRule="auto"/>
+        <w:ind w:leftChars="100" w:left="240"/>
+        <w:rPr>
+          <w:rFonts w:ascii="Times New Roman" w:hAnsi="Times New Roman" w:cs="Times New Roman"/>
+          <w:szCs w:val="24"/>
+        </w:rPr>
+      </w:pPr>
+      <w:r>
+        <w:rPr>
+          <w:rFonts w:ascii="Times New Roman" w:hAnsi="Times New Roman" w:cs="Times New Roman"/>
+          <w:szCs w:val="24"/>
+        </w:rPr>
+        <w:tab/>
+        <w:t xml:space="preserve">               </w:t>
+      </w:r>
+      <w:proofErr w:type="gramStart"/>
+      <w:r>
+        <w:rPr>
+          <w:rFonts w:ascii="Times New Roman" w:hAnsi="Times New Roman" w:cs="Times New Roman"/>
+          <w:szCs w:val="24"/>
+        </w:rPr>
+        <w:t>final</w:t>
+      </w:r>
+      <w:proofErr w:type="gramEnd"/>
+      <w:r>
+        <w:rPr>
+          <w:rFonts w:ascii="Times New Roman" w:hAnsi="Times New Roman" w:cs="Times New Roman"/>
+          <w:szCs w:val="24"/>
+        </w:rPr>
+        <w:t xml:space="preserve"> exam      40%</w:t>
       </w:r>
     </w:p>
     <w:p>
@@ -2478,25 +2839,57 @@
           <w:szCs w:val="24"/>
         </w:rPr>
         <w:tab/>
-        <w:t xml:space="preserve">               mid-term       20</w:t>
-      </w:r>
-    </w:p>
-    <w:p>
-      <w:pPr>
-        <w:spacing w:line="360" w:lineRule="auto"/>
-        <w:ind w:leftChars="100" w:left="240"/>
-        <w:rPr>
-          <w:rFonts w:ascii="Times New Roman" w:hAnsi="Times New Roman" w:cs="Times New Roman"/>
-          <w:szCs w:val="24"/>
-        </w:rPr>
-      </w:pPr>
-      <w:r>
-        <w:rPr>
-          <w:rFonts w:ascii="Times New Roman" w:hAnsi="Times New Roman" w:cs="Times New Roman"/>
-          <w:szCs w:val="24"/>
-        </w:rPr>
-        <w:tab/>
-        <w:t xml:space="preserve">               final exam      20</w:t>
+        <w:t xml:space="preserve">               </w:t>
+      </w:r>
+      <w:proofErr w:type="gramStart"/>
+      <w:r>
+        <w:rPr>
+          <w:rFonts w:ascii="Times New Roman" w:hAnsi="Times New Roman" w:cs="Times New Roman"/>
+          <w:szCs w:val="24"/>
+        </w:rPr>
+        <w:t>mid-term</w:t>
+      </w:r>
+      <w:proofErr w:type="gramEnd"/>
+      <w:r>
+        <w:rPr>
+          <w:rFonts w:ascii="Times New Roman" w:hAnsi="Times New Roman" w:cs="Times New Roman"/>
+          <w:szCs w:val="24"/>
+        </w:rPr>
+        <w:t xml:space="preserve">       20</w:t>
+      </w:r>
+    </w:p>
+    <w:p>
+      <w:pPr>
+        <w:spacing w:line="360" w:lineRule="auto"/>
+        <w:ind w:leftChars="100" w:left="240"/>
+        <w:rPr>
+          <w:rFonts w:ascii="Times New Roman" w:hAnsi="Times New Roman" w:cs="Times New Roman"/>
+          <w:szCs w:val="24"/>
+        </w:rPr>
+      </w:pPr>
+      <w:r>
+        <w:rPr>
+          <w:rFonts w:ascii="Times New Roman" w:hAnsi="Times New Roman" w:cs="Times New Roman"/>
+          <w:szCs w:val="24"/>
+        </w:rPr>
+        <w:tab/>
+        <w:t xml:space="preserve">               </w:t>
+      </w:r>
+      <w:proofErr w:type="gramStart"/>
+      <w:r>
+        <w:rPr>
+          <w:rFonts w:ascii="Times New Roman" w:hAnsi="Times New Roman" w:cs="Times New Roman"/>
+          <w:szCs w:val="24"/>
+        </w:rPr>
+        <w:t>final</w:t>
+      </w:r>
+      <w:proofErr w:type="gramEnd"/>
+      <w:r>
+        <w:rPr>
+          <w:rFonts w:ascii="Times New Roman" w:hAnsi="Times New Roman" w:cs="Times New Roman"/>
+          <w:szCs w:val="24"/>
+        </w:rPr>
+        <w:t xml:space="preserve"> exam      20</w:t>
       </w:r>
     </w:p>
     <w:p>
@@ -2545,160 +2938,2008 @@
           <w:szCs w:val="24"/>
         </w:rPr>
         <w:tab/>
-        <w:t xml:space="preserve">           lab1           20%</w:t>
-      </w:r>
-    </w:p>
-    <w:p>
-      <w:pPr>
-        <w:spacing w:line="360" w:lineRule="auto"/>
-        <w:ind w:leftChars="100" w:left="240"/>
-        <w:rPr>
-          <w:rFonts w:ascii="Times New Roman" w:hAnsi="Times New Roman" w:cs="Times New Roman"/>
-          <w:szCs w:val="24"/>
-        </w:rPr>
-      </w:pPr>
-      <w:r>
-        <w:rPr>
-          <w:rFonts w:ascii="Times New Roman" w:hAnsi="Times New Roman" w:cs="Times New Roman"/>
-          <w:szCs w:val="24"/>
-        </w:rPr>
-        <w:tab/>
-        <w:t xml:space="preserve">               lab2           20%</w:t>
-      </w:r>
-    </w:p>
-    <w:p>
-      <w:pPr>
-        <w:spacing w:line="360" w:lineRule="auto"/>
-        <w:ind w:leftChars="100" w:left="240"/>
-        <w:rPr>
-          <w:rFonts w:ascii="Times New Roman" w:hAnsi="Times New Roman" w:cs="Times New Roman"/>
-          <w:szCs w:val="24"/>
-        </w:rPr>
-      </w:pPr>
-      <w:r>
-        <w:rPr>
-          <w:rFonts w:ascii="Times New Roman" w:hAnsi="Times New Roman" w:cs="Times New Roman"/>
-          <w:szCs w:val="24"/>
-        </w:rPr>
-        <w:tab/>
-        <w:t xml:space="preserve">               lab3           20%</w:t>
-      </w:r>
-    </w:p>
-    <w:p>
-      <w:pPr>
-        <w:spacing w:line="360" w:lineRule="auto"/>
-        <w:ind w:leftChars="100" w:left="240"/>
-        <w:rPr>
-          <w:rFonts w:ascii="Times New Roman" w:hAnsi="Times New Roman" w:cs="Times New Roman"/>
-          <w:szCs w:val="24"/>
-        </w:rPr>
-      </w:pPr>
-      <w:r>
-        <w:rPr>
-          <w:rFonts w:ascii="Times New Roman" w:hAnsi="Times New Roman" w:cs="Times New Roman"/>
-          <w:szCs w:val="24"/>
-        </w:rPr>
-        <w:tab/>
-        <w:t xml:space="preserve">               mid-term       20%</w:t>
-      </w:r>
-    </w:p>
-    <w:p>
-      <w:pPr>
-        <w:spacing w:line="360" w:lineRule="auto"/>
-        <w:ind w:leftChars="100" w:left="240"/>
-        <w:rPr>
-          <w:rFonts w:ascii="Times New Roman" w:hAnsi="Times New Roman" w:cs="Times New Roman"/>
-          <w:szCs w:val="24"/>
-        </w:rPr>
-      </w:pPr>
-      <w:r>
-        <w:rPr>
-          <w:rFonts w:ascii="Times New Roman" w:hAnsi="Times New Roman" w:cs="Times New Roman"/>
-          <w:szCs w:val="24"/>
-        </w:rPr>
-        <w:tab/>
-        <w:t xml:space="preserve">               final exam      20%"</w:t>
-      </w:r>
-    </w:p>
-    <w:p>
-      <w:pPr>
-        <w:spacing w:line="360" w:lineRule="auto"/>
-        <w:ind w:leftChars="100" w:left="240"/>
-        <w:rPr>
-          <w:rFonts w:ascii="Times New Roman" w:hAnsi="Times New Roman" w:cs="Times New Roman"/>
-          <w:szCs w:val="24"/>
-        </w:rPr>
-      </w:pPr>
-      <w:r>
-        <w:rPr>
-          <w:rFonts w:ascii="Times New Roman" w:hAnsi="Times New Roman" w:cs="Times New Roman"/>
-          <w:szCs w:val="24"/>
-        </w:rPr>
-        <w:tab/>
-      </w:r>
-      <w:r>
-        <w:rPr>
-          <w:rFonts w:ascii="Times New Roman" w:hAnsi="Times New Roman" w:cs="Times New Roman"/>
-          <w:szCs w:val="24"/>
-        </w:rPr>
-        <w:tab/>
-        <w:t>Save?  (Y/N):</w:t>
+        <w:t xml:space="preserve">           </w:t>
+      </w:r>
+      <w:proofErr w:type="gramStart"/>
+      <w:r>
+        <w:rPr>
+          <w:rFonts w:ascii="Times New Roman" w:hAnsi="Times New Roman" w:cs="Times New Roman"/>
+          <w:szCs w:val="24"/>
+        </w:rPr>
+        <w:t>lab1</w:t>
+      </w:r>
+      <w:proofErr w:type="gramEnd"/>
+      <w:r>
+        <w:rPr>
+          <w:rFonts w:ascii="Times New Roman" w:hAnsi="Times New Roman" w:cs="Times New Roman"/>
+          <w:szCs w:val="24"/>
+        </w:rPr>
+        <w:t xml:space="preserve">           20%</w:t>
+      </w:r>
+    </w:p>
+    <w:p>
+      <w:pPr>
+        <w:spacing w:line="360" w:lineRule="auto"/>
+        <w:ind w:leftChars="100" w:left="240"/>
+        <w:rPr>
+          <w:rFonts w:ascii="Times New Roman" w:hAnsi="Times New Roman" w:cs="Times New Roman"/>
+          <w:szCs w:val="24"/>
+        </w:rPr>
+      </w:pPr>
+      <w:r>
+        <w:rPr>
+          <w:rFonts w:ascii="Times New Roman" w:hAnsi="Times New Roman" w:cs="Times New Roman"/>
+          <w:szCs w:val="24"/>
+        </w:rPr>
+        <w:tab/>
+        <w:t xml:space="preserve">               </w:t>
+      </w:r>
+      <w:proofErr w:type="gramStart"/>
+      <w:r>
+        <w:rPr>
+          <w:rFonts w:ascii="Times New Roman" w:hAnsi="Times New Roman" w:cs="Times New Roman"/>
+          <w:szCs w:val="24"/>
+        </w:rPr>
+        <w:t>lab2</w:t>
+      </w:r>
+      <w:proofErr w:type="gramEnd"/>
+      <w:r>
+        <w:rPr>
+          <w:rFonts w:ascii="Times New Roman" w:hAnsi="Times New Roman" w:cs="Times New Roman"/>
+          <w:szCs w:val="24"/>
+        </w:rPr>
+        <w:t xml:space="preserve">           20%</w:t>
+      </w:r>
+    </w:p>
+    <w:p>
+      <w:pPr>
+        <w:spacing w:line="360" w:lineRule="auto"/>
+        <w:ind w:leftChars="100" w:left="240"/>
+        <w:rPr>
+          <w:rFonts w:ascii="Times New Roman" w:hAnsi="Times New Roman" w:cs="Times New Roman"/>
+          <w:szCs w:val="24"/>
+        </w:rPr>
+      </w:pPr>
+      <w:r>
+        <w:rPr>
+          <w:rFonts w:ascii="Times New Roman" w:hAnsi="Times New Roman" w:cs="Times New Roman"/>
+          <w:szCs w:val="24"/>
+        </w:rPr>
+        <w:tab/>
+        <w:t xml:space="preserve">               </w:t>
+      </w:r>
+      <w:proofErr w:type="gramStart"/>
+      <w:r>
+        <w:rPr>
+          <w:rFonts w:ascii="Times New Roman" w:hAnsi="Times New Roman" w:cs="Times New Roman"/>
+          <w:szCs w:val="24"/>
+        </w:rPr>
+        <w:t>lab3</w:t>
+      </w:r>
+      <w:proofErr w:type="gramEnd"/>
+      <w:r>
+        <w:rPr>
+          <w:rFonts w:ascii="Times New Roman" w:hAnsi="Times New Roman" w:cs="Times New Roman"/>
+          <w:szCs w:val="24"/>
+        </w:rPr>
+        <w:t xml:space="preserve">           20%</w:t>
+      </w:r>
+    </w:p>
+    <w:p>
+      <w:pPr>
+        <w:spacing w:line="360" w:lineRule="auto"/>
+        <w:ind w:leftChars="100" w:left="240"/>
+        <w:rPr>
+          <w:rFonts w:ascii="Times New Roman" w:hAnsi="Times New Roman" w:cs="Times New Roman"/>
+          <w:szCs w:val="24"/>
+        </w:rPr>
+      </w:pPr>
+      <w:r>
+        <w:rPr>
+          <w:rFonts w:ascii="Times New Roman" w:hAnsi="Times New Roman" w:cs="Times New Roman"/>
+          <w:szCs w:val="24"/>
+        </w:rPr>
+        <w:tab/>
+        <w:t xml:space="preserve">               </w:t>
+      </w:r>
+      <w:proofErr w:type="gramStart"/>
+      <w:r>
+        <w:rPr>
+          <w:rFonts w:ascii="Times New Roman" w:hAnsi="Times New Roman" w:cs="Times New Roman"/>
+          <w:szCs w:val="24"/>
+        </w:rPr>
+        <w:t>mid-term</w:t>
+      </w:r>
+      <w:proofErr w:type="gramEnd"/>
+      <w:r>
+        <w:rPr>
+          <w:rFonts w:ascii="Times New Roman" w:hAnsi="Times New Roman" w:cs="Times New Roman"/>
+          <w:szCs w:val="24"/>
+        </w:rPr>
+        <w:t xml:space="preserve">       20%</w:t>
+      </w:r>
+    </w:p>
+    <w:p>
+      <w:pPr>
+        <w:spacing w:line="360" w:lineRule="auto"/>
+        <w:ind w:leftChars="100" w:left="240"/>
+        <w:rPr>
+          <w:rFonts w:ascii="Times New Roman" w:hAnsi="Times New Roman" w:cs="Times New Roman"/>
+          <w:szCs w:val="24"/>
+        </w:rPr>
+      </w:pPr>
+      <w:r>
+        <w:rPr>
+          <w:rFonts w:ascii="Times New Roman" w:hAnsi="Times New Roman" w:cs="Times New Roman"/>
+          <w:szCs w:val="24"/>
+        </w:rPr>
+        <w:tab/>
+        <w:t xml:space="preserve">               </w:t>
+      </w:r>
+      <w:proofErr w:type="gramStart"/>
+      <w:r>
+        <w:rPr>
+          <w:rFonts w:ascii="Times New Roman" w:hAnsi="Times New Roman" w:cs="Times New Roman"/>
+          <w:szCs w:val="24"/>
+        </w:rPr>
+        <w:t>final</w:t>
+      </w:r>
+      <w:proofErr w:type="gramEnd"/>
+      <w:r>
+        <w:rPr>
+          <w:rFonts w:ascii="Times New Roman" w:hAnsi="Times New Roman" w:cs="Times New Roman"/>
+          <w:szCs w:val="24"/>
+        </w:rPr>
+        <w:t xml:space="preserve"> exam      20%"</w:t>
+      </w:r>
+    </w:p>
+    <w:p>
+      <w:pPr>
+        <w:spacing w:line="360" w:lineRule="auto"/>
+        <w:ind w:leftChars="100" w:left="240"/>
+        <w:rPr>
+          <w:rFonts w:ascii="Times New Roman" w:hAnsi="Times New Roman" w:cs="Times New Roman"/>
+          <w:szCs w:val="24"/>
+        </w:rPr>
+      </w:pPr>
+      <w:r>
+        <w:rPr>
+          <w:rFonts w:ascii="Times New Roman" w:hAnsi="Times New Roman" w:cs="Times New Roman"/>
+          <w:szCs w:val="24"/>
+        </w:rPr>
+        <w:tab/>
+      </w:r>
+      <w:r>
+        <w:rPr>
+          <w:rFonts w:ascii="Times New Roman" w:hAnsi="Times New Roman" w:cs="Times New Roman"/>
+          <w:szCs w:val="24"/>
+        </w:rPr>
+        <w:tab/>
+        <w:t>Save?  (Y/N):”</w:t>
+      </w:r>
+    </w:p>
+    <w:p>
+      <w:pPr>
+        <w:spacing w:line="360" w:lineRule="auto"/>
+        <w:ind w:leftChars="100" w:left="240"/>
+        <w:rPr>
+          <w:rFonts w:ascii="Times New Roman" w:hAnsi="Times New Roman" w:cs="Times New Roman"/>
+          <w:szCs w:val="24"/>
+        </w:rPr>
+      </w:pPr>
+    </w:p>
+    <w:p>
+      <w:pPr>
+        <w:spacing w:line="360" w:lineRule="auto"/>
+        <w:ind w:leftChars="100" w:left="240"/>
+        <w:rPr>
+          <w:rFonts w:ascii="Times New Roman" w:hAnsi="Times New Roman" w:cs="Times New Roman"/>
+          <w:i/>
+          <w:szCs w:val="24"/>
+          <w:u w:val="single"/>
+        </w:rPr>
+      </w:pPr>
+      <w:r>
+        <w:rPr>
+          <w:rFonts w:ascii="Times New Roman" w:hAnsi="Times New Roman" w:cs="Times New Roman"/>
+          <w:szCs w:val="24"/>
+        </w:rPr>
+        <w:tab/>
+      </w:r>
+      <w:proofErr w:type="gramStart"/>
+      <w:r>
+        <w:rPr>
+          <w:rFonts w:ascii="Times New Roman" w:hAnsi="Times New Roman" w:cs="Times New Roman"/>
+          <w:i/>
+          <w:szCs w:val="24"/>
+          <w:u w:val="single"/>
+        </w:rPr>
+        <w:t>and</w:t>
+      </w:r>
+      <w:proofErr w:type="gramEnd"/>
+      <w:r>
+        <w:rPr>
+          <w:rFonts w:ascii="Times New Roman" w:hAnsi="Times New Roman" w:cs="Times New Roman"/>
+          <w:i/>
+          <w:szCs w:val="24"/>
+          <w:u w:val="single"/>
+        </w:rPr>
+        <w:t xml:space="preserve"> b. Exiting Querying database st</w:t>
+      </w:r>
+      <w:r>
+        <w:rPr>
+          <w:rFonts w:ascii="Times New Roman" w:hAnsi="Times New Roman" w:cs="Times New Roman"/>
+          <w:i/>
+          <w:szCs w:val="24"/>
+          <w:u w:val="single"/>
+        </w:rPr>
+        <w:t>ate after entering "W" command:</w:t>
+      </w:r>
+    </w:p>
+    <w:p>
+      <w:pPr>
+        <w:spacing w:line="360" w:lineRule="auto"/>
+        <w:ind w:leftChars="100" w:left="240"/>
+        <w:rPr>
+          <w:rFonts w:ascii="Times New Roman" w:hAnsi="Times New Roman" w:cs="Times New Roman"/>
+          <w:szCs w:val="24"/>
+        </w:rPr>
+      </w:pPr>
+      <w:r>
+        <w:rPr>
+          <w:rFonts w:ascii="Times New Roman" w:hAnsi="Times New Roman" w:cs="Times New Roman"/>
+          <w:szCs w:val="24"/>
+        </w:rPr>
+        <w:tab/>
+      </w:r>
+      <w:r>
+        <w:rPr>
+          <w:rFonts w:ascii="Times New Roman" w:hAnsi="Times New Roman" w:cs="Times New Roman"/>
+          <w:b/>
+          <w:szCs w:val="24"/>
+        </w:rPr>
+        <w:t>START STATE:</w:t>
+      </w:r>
+      <w:r>
+        <w:rPr>
+          <w:rFonts w:ascii="Times New Roman" w:hAnsi="Times New Roman" w:cs="Times New Roman"/>
+          <w:szCs w:val="24"/>
+        </w:rPr>
+        <w:t xml:space="preserve"> Querying ID's data, after showing grade list as above.</w:t>
+      </w:r>
+    </w:p>
+    <w:p>
+      <w:pPr>
+        <w:spacing w:line="360" w:lineRule="auto"/>
+        <w:ind w:leftChars="100" w:left="240"/>
+        <w:rPr>
+          <w:rFonts w:ascii="Times New Roman" w:hAnsi="Times New Roman" w:cs="Times New Roman"/>
+          <w:szCs w:val="24"/>
+        </w:rPr>
+      </w:pPr>
+      <w:r>
+        <w:rPr>
+          <w:rFonts w:ascii="Times New Roman" w:hAnsi="Times New Roman" w:cs="Times New Roman"/>
+          <w:szCs w:val="24"/>
+        </w:rPr>
+        <w:tab/>
+      </w:r>
+      <w:r>
+        <w:rPr>
+          <w:rFonts w:ascii="Times New Roman" w:hAnsi="Times New Roman" w:cs="Times New Roman"/>
+          <w:b/>
+          <w:szCs w:val="24"/>
+        </w:rPr>
+        <w:t>INPUT1:</w:t>
+      </w:r>
+      <w:r>
+        <w:rPr>
+          <w:rFonts w:ascii="Times New Roman" w:hAnsi="Times New Roman" w:cs="Times New Roman"/>
+          <w:szCs w:val="24"/>
+        </w:rPr>
+        <w:t xml:space="preserve"> "E"</w:t>
+      </w:r>
+    </w:p>
+    <w:p>
+      <w:pPr>
+        <w:spacing w:line="360" w:lineRule="auto"/>
+        <w:ind w:leftChars="100" w:left="240"/>
+        <w:rPr>
+          <w:rFonts w:ascii="Times New Roman" w:hAnsi="Times New Roman" w:cs="Times New Roman"/>
+          <w:szCs w:val="24"/>
+        </w:rPr>
+      </w:pPr>
+      <w:r>
+        <w:rPr>
+          <w:rFonts w:ascii="Times New Roman" w:hAnsi="Times New Roman" w:cs="Times New Roman"/>
+          <w:szCs w:val="24"/>
+        </w:rPr>
+        <w:tab/>
+      </w:r>
+      <w:r>
+        <w:rPr>
+          <w:rFonts w:ascii="Times New Roman" w:hAnsi="Times New Roman" w:cs="Times New Roman"/>
+          <w:b/>
+          <w:szCs w:val="24"/>
+        </w:rPr>
+        <w:t>OUTPUT1:</w:t>
+      </w:r>
+      <w:r>
+        <w:rPr>
+          <w:rFonts w:ascii="Times New Roman" w:hAnsi="Times New Roman" w:cs="Times New Roman"/>
+          <w:szCs w:val="24"/>
+        </w:rPr>
+        <w:t xml:space="preserve"> None.</w:t>
+      </w:r>
+    </w:p>
+    <w:p>
+      <w:pPr>
+        <w:spacing w:line="360" w:lineRule="auto"/>
+        <w:ind w:leftChars="100" w:left="240"/>
+        <w:rPr>
+          <w:rFonts w:ascii="Times New Roman" w:hAnsi="Times New Roman" w:cs="Times New Roman"/>
+          <w:szCs w:val="24"/>
+        </w:rPr>
+      </w:pPr>
+      <w:r>
+        <w:rPr>
+          <w:rFonts w:ascii="Times New Roman" w:hAnsi="Times New Roman" w:cs="Times New Roman"/>
+          <w:szCs w:val="24"/>
+        </w:rPr>
+        <w:lastRenderedPageBreak/>
+        <w:tab/>
+      </w:r>
+      <w:r>
+        <w:rPr>
+          <w:rFonts w:ascii="Times New Roman" w:hAnsi="Times New Roman" w:cs="Times New Roman"/>
+          <w:b/>
+          <w:szCs w:val="24"/>
+        </w:rPr>
+        <w:t>STATE2:</w:t>
+      </w:r>
+      <w:r>
+        <w:rPr>
+          <w:rFonts w:ascii="Times New Roman" w:hAnsi="Times New Roman" w:cs="Times New Roman"/>
+          <w:szCs w:val="24"/>
+        </w:rPr>
+        <w:t xml:space="preserve">  Querying database, </w:t>
+      </w:r>
+      <w:r>
+        <w:rPr>
+          <w:rFonts w:ascii="Times New Roman" w:hAnsi="Times New Roman" w:cs="Times New Roman"/>
+          <w:szCs w:val="24"/>
+        </w:rPr>
+        <w:t>“Enter your ID or ‘Q’ to quit:”</w:t>
+      </w:r>
+      <w:r>
+        <w:rPr>
+          <w:rFonts w:ascii="Times New Roman" w:hAnsi="Times New Roman" w:cs="Times New Roman"/>
+          <w:szCs w:val="24"/>
+        </w:rPr>
+        <w:t xml:space="preserve"> message displayed. </w:t>
+      </w:r>
+    </w:p>
+    <w:p>
+      <w:pPr>
+        <w:spacing w:line="360" w:lineRule="auto"/>
+        <w:ind w:leftChars="100" w:left="240"/>
+        <w:rPr>
+          <w:rFonts w:ascii="Times New Roman" w:hAnsi="Times New Roman" w:cs="Times New Roman"/>
+          <w:szCs w:val="24"/>
+        </w:rPr>
+      </w:pPr>
+      <w:r>
+        <w:rPr>
+          <w:rFonts w:ascii="Times New Roman" w:hAnsi="Times New Roman" w:cs="Times New Roman"/>
+          <w:szCs w:val="24"/>
+        </w:rPr>
+        <w:tab/>
+      </w:r>
+      <w:r>
+        <w:rPr>
+          <w:rFonts w:ascii="Times New Roman" w:hAnsi="Times New Roman" w:cs="Times New Roman"/>
+          <w:b/>
+          <w:szCs w:val="24"/>
+        </w:rPr>
+        <w:t>INPUT2:</w:t>
+      </w:r>
+      <w:r>
+        <w:rPr>
+          <w:rFonts w:ascii="Times New Roman" w:hAnsi="Times New Roman" w:cs="Times New Roman"/>
+          <w:szCs w:val="24"/>
+        </w:rPr>
+        <w:t xml:space="preserve"> "Q"</w:t>
+      </w:r>
+    </w:p>
+    <w:p>
+      <w:pPr>
+        <w:spacing w:line="360" w:lineRule="auto"/>
+        <w:ind w:leftChars="100" w:left="240"/>
+        <w:rPr>
+          <w:rFonts w:ascii="Times New Roman" w:hAnsi="Times New Roman" w:cs="Times New Roman"/>
+          <w:szCs w:val="24"/>
+        </w:rPr>
+      </w:pPr>
+      <w:r>
+        <w:rPr>
+          <w:rFonts w:ascii="Times New Roman" w:hAnsi="Times New Roman" w:cs="Times New Roman"/>
+          <w:szCs w:val="24"/>
+        </w:rPr>
+        <w:tab/>
+      </w:r>
+      <w:r>
+        <w:rPr>
+          <w:rFonts w:ascii="Times New Roman" w:hAnsi="Times New Roman" w:cs="Times New Roman"/>
+          <w:b/>
+          <w:szCs w:val="24"/>
+        </w:rPr>
+        <w:t>OUTPUT2:</w:t>
+      </w:r>
+      <w:r>
+        <w:rPr>
+          <w:rFonts w:ascii="Times New Roman" w:hAnsi="Times New Roman" w:cs="Times New Roman"/>
+          <w:szCs w:val="24"/>
+        </w:rPr>
+        <w:t xml:space="preserve"> None.</w:t>
+      </w:r>
+    </w:p>
+    <w:p>
+      <w:pPr>
+        <w:spacing w:line="360" w:lineRule="auto"/>
+        <w:ind w:leftChars="100" w:left="240"/>
+        <w:rPr>
+          <w:rFonts w:ascii="Times New Roman" w:hAnsi="Times New Roman" w:cs="Times New Roman"/>
+          <w:szCs w:val="24"/>
+        </w:rPr>
+      </w:pPr>
+      <w:r>
+        <w:rPr>
+          <w:rFonts w:ascii="Times New Roman" w:hAnsi="Times New Roman" w:cs="Times New Roman"/>
+          <w:szCs w:val="24"/>
+        </w:rPr>
+        <w:tab/>
+      </w:r>
+      <w:r>
+        <w:rPr>
+          <w:rFonts w:ascii="Times New Roman" w:hAnsi="Times New Roman" w:cs="Times New Roman"/>
+          <w:b/>
+          <w:szCs w:val="24"/>
+        </w:rPr>
+        <w:t>RESULTING STATE:</w:t>
+      </w:r>
+      <w:r>
+        <w:rPr>
+          <w:rFonts w:ascii="Times New Roman" w:hAnsi="Times New Roman" w:cs="Times New Roman"/>
+          <w:szCs w:val="24"/>
+        </w:rPr>
+        <w:t xml:space="preserve"> Exiting System, </w:t>
+      </w:r>
+      <w:r>
+        <w:rPr>
+          <w:rFonts w:ascii="Times New Roman" w:hAnsi="Times New Roman" w:cs="Times New Roman"/>
+          <w:szCs w:val="24"/>
+        </w:rPr>
+        <w:t>“Enter your ID or ‘Q’ to quit:”</w:t>
+      </w:r>
+      <w:r>
+        <w:rPr>
+          <w:rFonts w:ascii="Times New Roman" w:hAnsi="Times New Roman" w:cs="Times New Roman"/>
+          <w:szCs w:val="24"/>
+        </w:rPr>
+        <w:t xml:space="preserve"> message displayed.</w:t>
+      </w:r>
+    </w:p>
+    <w:p>
+      <w:pPr>
+        <w:spacing w:line="360" w:lineRule="auto"/>
+        <w:ind w:leftChars="100" w:left="240"/>
+        <w:rPr>
+          <w:rFonts w:ascii="Times New Roman" w:hAnsi="Times New Roman" w:cs="Times New Roman"/>
+          <w:szCs w:val="24"/>
+        </w:rPr>
+      </w:pPr>
+    </w:p>
+    <w:p>
+      <w:pPr>
+        <w:spacing w:line="360" w:lineRule="auto"/>
+        <w:ind w:leftChars="100" w:left="240"/>
+        <w:rPr>
+          <w:rFonts w:ascii="Times New Roman" w:hAnsi="Times New Roman" w:cs="Times New Roman"/>
+          <w:i/>
+          <w:szCs w:val="24"/>
+          <w:u w:val="single"/>
+        </w:rPr>
+      </w:pPr>
+      <w:r>
+        <w:rPr>
+          <w:rFonts w:ascii="Times New Roman" w:hAnsi="Times New Roman" w:cs="Times New Roman"/>
+          <w:i/>
+          <w:szCs w:val="24"/>
+          <w:u w:val="single"/>
+        </w:rPr>
+        <w:t xml:space="preserve">6. Test Case for querying </w:t>
+      </w:r>
+      <w:r>
+        <w:rPr>
+          <w:rFonts w:ascii="Times New Roman" w:hAnsi="Times New Roman" w:cs="Times New Roman"/>
+          <w:i/>
+          <w:szCs w:val="24"/>
+          <w:u w:val="single"/>
+        </w:rPr>
+        <w:t>System's Datab</w:t>
+      </w:r>
+      <w:r>
+        <w:rPr>
+          <w:rFonts w:ascii="Times New Roman" w:hAnsi="Times New Roman" w:cs="Times New Roman"/>
+          <w:i/>
+          <w:szCs w:val="24"/>
+          <w:u w:val="single"/>
+        </w:rPr>
+        <w:t>a</w:t>
+      </w:r>
+      <w:r>
+        <w:rPr>
+          <w:rFonts w:ascii="Times New Roman" w:hAnsi="Times New Roman" w:cs="Times New Roman"/>
+          <w:i/>
+          <w:szCs w:val="24"/>
+          <w:u w:val="single"/>
+        </w:rPr>
+        <w:t>se with WRONG ID:</w:t>
+      </w:r>
+    </w:p>
+    <w:p>
+      <w:pPr>
+        <w:spacing w:line="360" w:lineRule="auto"/>
+        <w:ind w:leftChars="100" w:left="240"/>
+        <w:rPr>
+          <w:rFonts w:ascii="Times New Roman" w:hAnsi="Times New Roman" w:cs="Times New Roman"/>
+          <w:szCs w:val="24"/>
+        </w:rPr>
+      </w:pPr>
+      <w:r>
+        <w:rPr>
+          <w:rFonts w:ascii="Times New Roman" w:hAnsi="Times New Roman" w:cs="Times New Roman"/>
+          <w:b/>
+          <w:szCs w:val="24"/>
+        </w:rPr>
+        <w:t>START STATE:</w:t>
+      </w:r>
+      <w:r>
+        <w:rPr>
+          <w:rFonts w:ascii="Times New Roman" w:hAnsi="Times New Roman" w:cs="Times New Roman"/>
+          <w:szCs w:val="24"/>
+        </w:rPr>
+        <w:t xml:space="preserve"> Querying datab</w:t>
+      </w:r>
+      <w:r>
+        <w:rPr>
+          <w:rFonts w:ascii="Times New Roman" w:hAnsi="Times New Roman" w:cs="Times New Roman"/>
+          <w:szCs w:val="24"/>
+        </w:rPr>
+        <w:t>a</w:t>
+      </w:r>
+      <w:r>
+        <w:rPr>
+          <w:rFonts w:ascii="Times New Roman" w:hAnsi="Times New Roman" w:cs="Times New Roman"/>
+          <w:szCs w:val="24"/>
+        </w:rPr>
+        <w:t xml:space="preserve">se, </w:t>
+      </w:r>
+      <w:r>
+        <w:rPr>
+          <w:rFonts w:ascii="Times New Roman" w:hAnsi="Times New Roman" w:cs="Times New Roman"/>
+          <w:szCs w:val="24"/>
+        </w:rPr>
+        <w:t>“Enter your ID or ‘Q’ to quit:”</w:t>
+      </w:r>
+      <w:r>
+        <w:rPr>
+          <w:rFonts w:ascii="Times New Roman" w:hAnsi="Times New Roman" w:cs="Times New Roman"/>
+          <w:szCs w:val="24"/>
+        </w:rPr>
+        <w:t xml:space="preserve"> message displayed.</w:t>
+      </w:r>
+    </w:p>
+    <w:p>
+      <w:pPr>
+        <w:spacing w:line="360" w:lineRule="auto"/>
+        <w:ind w:leftChars="100" w:left="240"/>
+        <w:rPr>
+          <w:rFonts w:ascii="Times New Roman" w:hAnsi="Times New Roman" w:cs="Times New Roman"/>
+          <w:szCs w:val="24"/>
+        </w:rPr>
+      </w:pPr>
+      <w:r>
+        <w:rPr>
+          <w:rFonts w:ascii="Times New Roman" w:hAnsi="Times New Roman" w:cs="Times New Roman"/>
+          <w:b/>
+          <w:szCs w:val="24"/>
+        </w:rPr>
+        <w:t>INPUT:</w:t>
+      </w:r>
+      <w:r>
+        <w:rPr>
+          <w:rFonts w:ascii="Times New Roman" w:hAnsi="Times New Roman" w:cs="Times New Roman"/>
+          <w:szCs w:val="24"/>
+        </w:rPr>
+        <w:t xml:space="preserve"> Non-ID </w:t>
+      </w:r>
+      <w:proofErr w:type="spellStart"/>
+      <w:r>
+        <w:rPr>
+          <w:rFonts w:ascii="Times New Roman" w:hAnsi="Times New Roman" w:cs="Times New Roman"/>
+          <w:szCs w:val="24"/>
+        </w:rPr>
+        <w:t>int</w:t>
+      </w:r>
+      <w:proofErr w:type="spellEnd"/>
+      <w:r>
+        <w:rPr>
+          <w:rFonts w:ascii="Times New Roman" w:hAnsi="Times New Roman" w:cs="Times New Roman"/>
+          <w:szCs w:val="24"/>
+        </w:rPr>
+        <w:t>, e.g. 123456789</w:t>
+      </w:r>
+    </w:p>
+    <w:p>
+      <w:pPr>
+        <w:spacing w:line="360" w:lineRule="auto"/>
+        <w:ind w:leftChars="100" w:left="240"/>
+        <w:rPr>
+          <w:rFonts w:ascii="Times New Roman" w:hAnsi="Times New Roman" w:cs="Times New Roman"/>
+          <w:szCs w:val="24"/>
+        </w:rPr>
+      </w:pPr>
+      <w:r>
+        <w:rPr>
+          <w:rFonts w:ascii="Times New Roman" w:hAnsi="Times New Roman" w:cs="Times New Roman"/>
+          <w:szCs w:val="24"/>
+        </w:rPr>
+        <w:t>NOTE: Student ID for this test case must not exist in System.</w:t>
+      </w:r>
+    </w:p>
+    <w:p>
+      <w:pPr>
+        <w:spacing w:line="360" w:lineRule="auto"/>
+        <w:ind w:leftChars="100" w:left="240"/>
+        <w:rPr>
+          <w:rFonts w:ascii="Times New Roman" w:hAnsi="Times New Roman" w:cs="Times New Roman"/>
+          <w:szCs w:val="24"/>
+        </w:rPr>
+      </w:pPr>
+      <w:r>
+        <w:rPr>
+          <w:rFonts w:ascii="Times New Roman" w:hAnsi="Times New Roman" w:cs="Times New Roman"/>
+          <w:b/>
+          <w:szCs w:val="24"/>
+        </w:rPr>
+        <w:t>OUTPUT:</w:t>
+      </w:r>
+      <w:r>
+        <w:rPr>
+          <w:rFonts w:ascii="Times New Roman" w:hAnsi="Times New Roman" w:cs="Times New Roman"/>
+          <w:szCs w:val="24"/>
+        </w:rPr>
+        <w:t xml:space="preserve"> None.</w:t>
+      </w:r>
+    </w:p>
+    <w:p>
+      <w:pPr>
+        <w:spacing w:line="360" w:lineRule="auto"/>
+        <w:ind w:leftChars="100" w:left="240"/>
+        <w:rPr>
+          <w:rFonts w:ascii="Times New Roman" w:hAnsi="Times New Roman" w:cs="Times New Roman"/>
+          <w:szCs w:val="24"/>
+        </w:rPr>
+      </w:pPr>
+      <w:r>
+        <w:rPr>
+          <w:rFonts w:ascii="Times New Roman" w:hAnsi="Times New Roman" w:cs="Times New Roman"/>
+          <w:b/>
+          <w:szCs w:val="24"/>
+        </w:rPr>
+        <w:t>RESULTING STATE:</w:t>
+      </w:r>
+      <w:r>
+        <w:rPr>
+          <w:rFonts w:ascii="Times New Roman" w:hAnsi="Times New Roman" w:cs="Times New Roman"/>
+          <w:szCs w:val="24"/>
+        </w:rPr>
+        <w:t xml:space="preserve"> Non-existent ID ERROR </w:t>
+      </w:r>
+      <w:proofErr w:type="spellStart"/>
+      <w:r>
+        <w:rPr>
+          <w:rFonts w:ascii="Times New Roman" w:hAnsi="Times New Roman" w:cs="Times New Roman"/>
+          <w:szCs w:val="24"/>
+        </w:rPr>
+        <w:t>ellicited</w:t>
+      </w:r>
+      <w:proofErr w:type="spellEnd"/>
+      <w:r>
+        <w:rPr>
+          <w:rFonts w:ascii="Times New Roman" w:hAnsi="Times New Roman" w:cs="Times New Roman"/>
+          <w:szCs w:val="24"/>
+        </w:rPr>
+        <w:t>, error message displayed as below:</w:t>
+      </w:r>
+    </w:p>
+    <w:p>
+      <w:pPr>
+        <w:spacing w:line="360" w:lineRule="auto"/>
+        <w:ind w:leftChars="100" w:left="240"/>
+        <w:rPr>
+          <w:rFonts w:ascii="Times New Roman" w:hAnsi="Times New Roman" w:cs="Times New Roman"/>
+          <w:szCs w:val="24"/>
+        </w:rPr>
+      </w:pPr>
+      <w:r>
+        <w:rPr>
+          <w:rFonts w:ascii="Times New Roman" w:hAnsi="Times New Roman" w:cs="Times New Roman"/>
+          <w:szCs w:val="24"/>
+        </w:rPr>
+        <w:tab/>
+      </w:r>
+      <w:r>
+        <w:rPr>
+          <w:rFonts w:ascii="Times New Roman" w:hAnsi="Times New Roman" w:cs="Times New Roman"/>
+          <w:szCs w:val="24"/>
+        </w:rPr>
+        <w:tab/>
+        <w:t>"No such ID in the system!</w:t>
+      </w:r>
+      <w:r>
+        <w:rPr>
+          <w:rFonts w:ascii="Times New Roman" w:hAnsi="Times New Roman" w:cs="Times New Roman"/>
+          <w:szCs w:val="24"/>
+        </w:rPr>
+        <w:t>!</w:t>
+      </w:r>
+    </w:p>
+    <w:p>
+      <w:pPr>
+        <w:spacing w:line="360" w:lineRule="auto"/>
+        <w:ind w:leftChars="100" w:left="240"/>
+        <w:rPr>
+          <w:rFonts w:ascii="Times New Roman" w:hAnsi="Times New Roman" w:cs="Times New Roman"/>
+          <w:szCs w:val="24"/>
+        </w:rPr>
+      </w:pPr>
+    </w:p>
+    <w:p>
+      <w:pPr>
+        <w:spacing w:line="360" w:lineRule="auto"/>
+        <w:ind w:leftChars="100" w:left="240"/>
+        <w:rPr>
+          <w:rFonts w:ascii="Times New Roman" w:hAnsi="Times New Roman" w:cs="Times New Roman"/>
+          <w:i/>
+          <w:szCs w:val="24"/>
+          <w:u w:val="single"/>
+        </w:rPr>
+      </w:pPr>
+      <w:r>
+        <w:rPr>
+          <w:rFonts w:ascii="Times New Roman" w:hAnsi="Times New Roman" w:cs="Times New Roman"/>
+          <w:i/>
+          <w:szCs w:val="24"/>
+          <w:u w:val="single"/>
+        </w:rPr>
+        <w:t xml:space="preserve">7. Test case for incorrect </w:t>
+      </w:r>
+      <w:r>
+        <w:rPr>
+          <w:rFonts w:ascii="Times New Roman" w:hAnsi="Times New Roman" w:cs="Times New Roman"/>
+          <w:i/>
+          <w:szCs w:val="24"/>
+          <w:u w:val="single"/>
+        </w:rPr>
+        <w:t>command while Querying ID info:</w:t>
+      </w:r>
+    </w:p>
+    <w:p>
+      <w:pPr>
+        <w:spacing w:line="360" w:lineRule="auto"/>
+        <w:ind w:leftChars="100" w:left="240"/>
+        <w:rPr>
+          <w:rFonts w:ascii="Times New Roman" w:hAnsi="Times New Roman" w:cs="Times New Roman"/>
+          <w:szCs w:val="24"/>
+        </w:rPr>
+      </w:pPr>
+      <w:r>
+        <w:rPr>
+          <w:rFonts w:ascii="Times New Roman" w:hAnsi="Times New Roman" w:cs="Times New Roman"/>
+          <w:b/>
+          <w:szCs w:val="24"/>
+        </w:rPr>
+        <w:t>START STATE:</w:t>
+      </w:r>
+      <w:r>
+        <w:rPr>
+          <w:rFonts w:ascii="Times New Roman" w:hAnsi="Times New Roman" w:cs="Times New Roman"/>
+          <w:szCs w:val="24"/>
+        </w:rPr>
+        <w:t xml:space="preserve"> Querying datab</w:t>
+      </w:r>
+      <w:r>
+        <w:rPr>
+          <w:rFonts w:ascii="Times New Roman" w:hAnsi="Times New Roman" w:cs="Times New Roman"/>
+          <w:szCs w:val="24"/>
+        </w:rPr>
+        <w:t>a</w:t>
+      </w:r>
+      <w:r>
+        <w:rPr>
+          <w:rFonts w:ascii="Times New Roman" w:hAnsi="Times New Roman" w:cs="Times New Roman"/>
+          <w:szCs w:val="24"/>
+        </w:rPr>
+        <w:t xml:space="preserve">se, </w:t>
+      </w:r>
+      <w:r>
+        <w:rPr>
+          <w:rFonts w:ascii="Times New Roman" w:hAnsi="Times New Roman" w:cs="Times New Roman"/>
+          <w:szCs w:val="24"/>
+        </w:rPr>
+        <w:t>“Enter your ID or ‘Q’ to quit:”</w:t>
+      </w:r>
+      <w:r>
+        <w:rPr>
+          <w:rFonts w:ascii="Times New Roman" w:hAnsi="Times New Roman" w:cs="Times New Roman"/>
+          <w:szCs w:val="24"/>
+        </w:rPr>
+        <w:t xml:space="preserve"> message displayed.</w:t>
+      </w:r>
+    </w:p>
+    <w:p>
+      <w:pPr>
+        <w:spacing w:line="360" w:lineRule="auto"/>
+        <w:ind w:leftChars="100" w:left="240"/>
+        <w:rPr>
+          <w:rFonts w:ascii="Times New Roman" w:hAnsi="Times New Roman" w:cs="Times New Roman"/>
+          <w:szCs w:val="24"/>
+        </w:rPr>
+      </w:pPr>
+      <w:r>
+        <w:rPr>
+          <w:rFonts w:ascii="Times New Roman" w:hAnsi="Times New Roman" w:cs="Times New Roman"/>
+          <w:b/>
+          <w:szCs w:val="24"/>
+        </w:rPr>
+        <w:t>INPUT1:</w:t>
+      </w:r>
+      <w:r>
+        <w:rPr>
+          <w:rFonts w:ascii="Times New Roman" w:hAnsi="Times New Roman" w:cs="Times New Roman"/>
+          <w:szCs w:val="24"/>
+        </w:rPr>
+        <w:t xml:space="preserve"> Student ID as an </w:t>
+      </w:r>
+      <w:proofErr w:type="spellStart"/>
+      <w:r>
+        <w:rPr>
+          <w:rFonts w:ascii="Times New Roman" w:hAnsi="Times New Roman" w:cs="Times New Roman"/>
+          <w:szCs w:val="24"/>
+        </w:rPr>
+        <w:t>int</w:t>
+      </w:r>
+      <w:proofErr w:type="spellEnd"/>
+      <w:r>
+        <w:rPr>
+          <w:rFonts w:ascii="Times New Roman" w:hAnsi="Times New Roman" w:cs="Times New Roman"/>
+          <w:szCs w:val="24"/>
+        </w:rPr>
+        <w:t>, e.g. 962001051</w:t>
+      </w:r>
+    </w:p>
+    <w:p>
+      <w:pPr>
+        <w:spacing w:line="360" w:lineRule="auto"/>
+        <w:ind w:leftChars="100" w:left="240"/>
+        <w:rPr>
+          <w:rFonts w:ascii="Times New Roman" w:hAnsi="Times New Roman" w:cs="Times New Roman"/>
+          <w:szCs w:val="24"/>
+        </w:rPr>
+      </w:pPr>
+      <w:r>
+        <w:rPr>
+          <w:rFonts w:ascii="Times New Roman" w:hAnsi="Times New Roman" w:cs="Times New Roman"/>
+          <w:b/>
+          <w:szCs w:val="24"/>
+        </w:rPr>
+        <w:t>OUTPUT1:</w:t>
+      </w:r>
+      <w:r>
+        <w:rPr>
+          <w:rFonts w:ascii="Times New Roman" w:hAnsi="Times New Roman" w:cs="Times New Roman"/>
+          <w:szCs w:val="24"/>
+        </w:rPr>
+        <w:t xml:space="preserve"> Student's name, available command list.</w:t>
+      </w:r>
+    </w:p>
+    <w:p>
+      <w:pPr>
+        <w:spacing w:line="360" w:lineRule="auto"/>
+        <w:ind w:leftChars="100" w:left="240"/>
+        <w:rPr>
+          <w:rFonts w:ascii="Times New Roman" w:hAnsi="Times New Roman" w:cs="Times New Roman"/>
+          <w:szCs w:val="24"/>
+        </w:rPr>
+      </w:pPr>
+      <w:r>
+        <w:rPr>
+          <w:rFonts w:ascii="Times New Roman" w:hAnsi="Times New Roman" w:cs="Times New Roman"/>
+          <w:b/>
+          <w:szCs w:val="24"/>
+        </w:rPr>
+        <w:t>STATE2:</w:t>
+      </w:r>
+      <w:r>
+        <w:rPr>
+          <w:rFonts w:ascii="Times New Roman" w:hAnsi="Times New Roman" w:cs="Times New Roman"/>
+          <w:szCs w:val="24"/>
+        </w:rPr>
+        <w:t xml:space="preserve"> Querying ID's data, welcome message and allowed commands list displayed as below:</w:t>
+      </w:r>
+    </w:p>
+    <w:p>
+      <w:pPr>
+        <w:spacing w:line="360" w:lineRule="auto"/>
+        <w:ind w:leftChars="100" w:left="240"/>
+        <w:rPr>
+          <w:rFonts w:ascii="Times New Roman" w:hAnsi="Times New Roman" w:cs="Times New Roman"/>
+          <w:szCs w:val="24"/>
+        </w:rPr>
+      </w:pPr>
+      <w:r>
+        <w:rPr>
+          <w:rFonts w:ascii="Times New Roman" w:hAnsi="Times New Roman" w:cs="Times New Roman"/>
+          <w:szCs w:val="24"/>
+        </w:rPr>
+        <w:tab/>
+      </w:r>
+      <w:r>
+        <w:rPr>
+          <w:rFonts w:ascii="Times New Roman" w:hAnsi="Times New Roman" w:cs="Times New Roman"/>
+          <w:szCs w:val="24"/>
+        </w:rPr>
+        <w:tab/>
+      </w:r>
+      <w:r>
+        <w:rPr>
+          <w:rFonts w:ascii="Times New Roman" w:hAnsi="Times New Roman" w:cs="Times New Roman"/>
+          <w:szCs w:val="24"/>
+        </w:rPr>
+        <w:t xml:space="preserve">"Welcome </w:t>
+      </w:r>
+      <w:r>
+        <w:rPr>
+          <w:rFonts w:ascii="Times New Roman" w:hAnsi="Times New Roman" w:cs="Times New Roman"/>
+          <w:szCs w:val="24"/>
+        </w:rPr>
+        <w:t>李威廷</w:t>
+      </w:r>
+    </w:p>
+    <w:p>
+      <w:pPr>
+        <w:spacing w:line="360" w:lineRule="auto"/>
+        <w:ind w:leftChars="100" w:left="240"/>
+        <w:rPr>
+          <w:rFonts w:ascii="Times New Roman" w:hAnsi="Times New Roman" w:cs="Times New Roman"/>
+          <w:szCs w:val="24"/>
+        </w:rPr>
+      </w:pPr>
+      <w:r>
+        <w:rPr>
+          <w:rFonts w:ascii="Times New Roman" w:hAnsi="Times New Roman" w:cs="Times New Roman"/>
+          <w:szCs w:val="24"/>
+        </w:rPr>
+        <w:tab/>
+      </w:r>
+      <w:r>
+        <w:rPr>
+          <w:rFonts w:ascii="Times New Roman" w:hAnsi="Times New Roman" w:cs="Times New Roman"/>
+          <w:szCs w:val="24"/>
+        </w:rPr>
+        <w:tab/>
+      </w:r>
+      <w:r>
+        <w:rPr>
+          <w:rFonts w:ascii="Times New Roman" w:hAnsi="Times New Roman" w:cs="Times New Roman" w:hint="eastAsia"/>
+          <w:szCs w:val="24"/>
+        </w:rPr>
+        <w:t>Enter Command</w:t>
+      </w:r>
+    </w:p>
+    <w:p>
+      <w:pPr>
+        <w:spacing w:line="360" w:lineRule="auto"/>
+        <w:ind w:leftChars="100" w:left="240"/>
+        <w:rPr>
+          <w:rFonts w:ascii="Times New Roman" w:hAnsi="Times New Roman" w:cs="Times New Roman" w:hint="eastAsia"/>
+          <w:szCs w:val="24"/>
+        </w:rPr>
+      </w:pPr>
+      <w:r>
+        <w:rPr>
+          <w:rFonts w:ascii="Times New Roman" w:hAnsi="Times New Roman" w:cs="Times New Roman"/>
+          <w:szCs w:val="24"/>
+        </w:rPr>
+        <w:lastRenderedPageBreak/>
+        <w:tab/>
+      </w:r>
+      <w:r>
+        <w:rPr>
+          <w:rFonts w:ascii="Times New Roman" w:hAnsi="Times New Roman" w:cs="Times New Roman"/>
+          <w:szCs w:val="24"/>
+        </w:rPr>
+        <w:tab/>
+      </w:r>
+      <w:r>
+        <w:rPr>
+          <w:rFonts w:ascii="Times New Roman" w:hAnsi="Times New Roman" w:cs="Times New Roman"/>
+          <w:szCs w:val="24"/>
+        </w:rPr>
+        <w:tab/>
+        <w:t>(G</w:t>
+      </w:r>
+      <w:proofErr w:type="gramStart"/>
+      <w:r>
+        <w:rPr>
+          <w:rFonts w:ascii="Times New Roman" w:hAnsi="Times New Roman" w:cs="Times New Roman"/>
+          <w:szCs w:val="24"/>
+        </w:rPr>
+        <w:t>)</w:t>
+      </w:r>
+      <w:proofErr w:type="spellStart"/>
+      <w:r>
+        <w:rPr>
+          <w:rFonts w:ascii="Times New Roman" w:hAnsi="Times New Roman" w:cs="Times New Roman"/>
+          <w:szCs w:val="24"/>
+        </w:rPr>
+        <w:t>rade</w:t>
+      </w:r>
+      <w:proofErr w:type="spellEnd"/>
+      <w:proofErr w:type="gramEnd"/>
+    </w:p>
+    <w:p>
+      <w:pPr>
+        <w:spacing w:line="360" w:lineRule="auto"/>
+        <w:ind w:leftChars="100" w:left="240"/>
+        <w:rPr>
+          <w:rFonts w:ascii="Times New Roman" w:hAnsi="Times New Roman" w:cs="Times New Roman"/>
+          <w:szCs w:val="24"/>
+        </w:rPr>
+      </w:pPr>
+      <w:r>
+        <w:rPr>
+          <w:rFonts w:ascii="Times New Roman" w:hAnsi="Times New Roman" w:cs="Times New Roman"/>
+          <w:szCs w:val="24"/>
+        </w:rPr>
+        <w:tab/>
+      </w:r>
+      <w:r>
+        <w:rPr>
+          <w:rFonts w:ascii="Times New Roman" w:hAnsi="Times New Roman" w:cs="Times New Roman"/>
+          <w:szCs w:val="24"/>
+        </w:rPr>
+        <w:tab/>
+      </w:r>
+      <w:r>
+        <w:rPr>
+          <w:rFonts w:ascii="Times New Roman" w:hAnsi="Times New Roman" w:cs="Times New Roman"/>
+          <w:szCs w:val="24"/>
+        </w:rPr>
+        <w:tab/>
+        <w:t>(R</w:t>
+      </w:r>
+      <w:proofErr w:type="gramStart"/>
+      <w:r>
+        <w:rPr>
+          <w:rFonts w:ascii="Times New Roman" w:hAnsi="Times New Roman" w:cs="Times New Roman"/>
+          <w:szCs w:val="24"/>
+        </w:rPr>
+        <w:t>)</w:t>
+      </w:r>
+      <w:proofErr w:type="spellStart"/>
+      <w:r>
+        <w:rPr>
+          <w:rFonts w:ascii="Times New Roman" w:hAnsi="Times New Roman" w:cs="Times New Roman"/>
+          <w:szCs w:val="24"/>
+        </w:rPr>
+        <w:t>ank</w:t>
+      </w:r>
+      <w:proofErr w:type="spellEnd"/>
+      <w:proofErr w:type="gramEnd"/>
+    </w:p>
+    <w:p>
+      <w:pPr>
+        <w:spacing w:line="360" w:lineRule="auto"/>
+        <w:ind w:leftChars="100" w:left="240"/>
+        <w:rPr>
+          <w:rFonts w:ascii="Times New Roman" w:hAnsi="Times New Roman" w:cs="Times New Roman"/>
+          <w:szCs w:val="24"/>
+        </w:rPr>
+      </w:pPr>
+      <w:r>
+        <w:rPr>
+          <w:rFonts w:ascii="Times New Roman" w:hAnsi="Times New Roman" w:cs="Times New Roman"/>
+          <w:szCs w:val="24"/>
+        </w:rPr>
+        <w:tab/>
+      </w:r>
+      <w:r>
+        <w:rPr>
+          <w:rFonts w:ascii="Times New Roman" w:hAnsi="Times New Roman" w:cs="Times New Roman"/>
+          <w:szCs w:val="24"/>
+        </w:rPr>
+        <w:tab/>
+      </w:r>
+      <w:r>
+        <w:rPr>
+          <w:rFonts w:ascii="Times New Roman" w:hAnsi="Times New Roman" w:cs="Times New Roman"/>
+          <w:szCs w:val="24"/>
+        </w:rPr>
+        <w:tab/>
+        <w:t>(A</w:t>
+      </w:r>
+      <w:proofErr w:type="gramStart"/>
+      <w:r>
+        <w:rPr>
+          <w:rFonts w:ascii="Times New Roman" w:hAnsi="Times New Roman" w:cs="Times New Roman"/>
+          <w:szCs w:val="24"/>
+        </w:rPr>
+        <w:t>)</w:t>
+      </w:r>
+      <w:proofErr w:type="spellStart"/>
+      <w:r>
+        <w:rPr>
+          <w:rFonts w:ascii="Times New Roman" w:hAnsi="Times New Roman" w:cs="Times New Roman"/>
+          <w:szCs w:val="24"/>
+        </w:rPr>
+        <w:t>verage</w:t>
+      </w:r>
+      <w:proofErr w:type="spellEnd"/>
+      <w:proofErr w:type="gramEnd"/>
+    </w:p>
+    <w:p>
+      <w:pPr>
+        <w:spacing w:line="360" w:lineRule="auto"/>
+        <w:ind w:leftChars="100" w:left="240"/>
+        <w:rPr>
+          <w:rFonts w:ascii="Times New Roman" w:hAnsi="Times New Roman" w:cs="Times New Roman"/>
+          <w:szCs w:val="24"/>
+        </w:rPr>
+      </w:pPr>
+      <w:r>
+        <w:rPr>
+          <w:rFonts w:ascii="Times New Roman" w:hAnsi="Times New Roman" w:cs="Times New Roman"/>
+          <w:szCs w:val="24"/>
+        </w:rPr>
+        <w:tab/>
+      </w:r>
+      <w:r>
+        <w:rPr>
+          <w:rFonts w:ascii="Times New Roman" w:hAnsi="Times New Roman" w:cs="Times New Roman"/>
+          <w:szCs w:val="24"/>
+        </w:rPr>
+        <w:tab/>
+      </w:r>
+      <w:r>
+        <w:rPr>
+          <w:rFonts w:ascii="Times New Roman" w:hAnsi="Times New Roman" w:cs="Times New Roman"/>
+          <w:szCs w:val="24"/>
+        </w:rPr>
+        <w:tab/>
+        <w:t>(W</w:t>
+      </w:r>
+      <w:proofErr w:type="gramStart"/>
+      <w:r>
+        <w:rPr>
+          <w:rFonts w:ascii="Times New Roman" w:hAnsi="Times New Roman" w:cs="Times New Roman"/>
+          <w:szCs w:val="24"/>
+        </w:rPr>
+        <w:t>)eight</w:t>
+      </w:r>
+      <w:proofErr w:type="gramEnd"/>
+    </w:p>
+    <w:p>
+      <w:pPr>
+        <w:spacing w:line="360" w:lineRule="auto"/>
+        <w:ind w:leftChars="100" w:left="240"/>
+        <w:rPr>
+          <w:rFonts w:ascii="Times New Roman" w:hAnsi="Times New Roman" w:cs="Times New Roman" w:hint="eastAsia"/>
+          <w:szCs w:val="24"/>
+        </w:rPr>
+      </w:pPr>
+      <w:r>
+        <w:rPr>
+          <w:rFonts w:ascii="Times New Roman" w:hAnsi="Times New Roman" w:cs="Times New Roman"/>
+          <w:szCs w:val="24"/>
+        </w:rPr>
+        <w:tab/>
+      </w:r>
+      <w:r>
+        <w:rPr>
+          <w:rFonts w:ascii="Times New Roman" w:hAnsi="Times New Roman" w:cs="Times New Roman"/>
+          <w:szCs w:val="24"/>
+        </w:rPr>
+        <w:tab/>
+      </w:r>
+      <w:r>
+        <w:rPr>
+          <w:rFonts w:ascii="Times New Roman" w:hAnsi="Times New Roman" w:cs="Times New Roman"/>
+          <w:szCs w:val="24"/>
+        </w:rPr>
+        <w:tab/>
+        <w:t>(E</w:t>
+      </w:r>
+      <w:proofErr w:type="gramStart"/>
+      <w:r>
+        <w:rPr>
+          <w:rFonts w:ascii="Times New Roman" w:hAnsi="Times New Roman" w:cs="Times New Roman"/>
+          <w:szCs w:val="24"/>
+        </w:rPr>
+        <w:t>)</w:t>
+      </w:r>
+      <w:proofErr w:type="spellStart"/>
+      <w:r>
+        <w:rPr>
+          <w:rFonts w:ascii="Times New Roman" w:hAnsi="Times New Roman" w:cs="Times New Roman"/>
+          <w:szCs w:val="24"/>
+        </w:rPr>
+        <w:t>xit</w:t>
+      </w:r>
+      <w:proofErr w:type="spellEnd"/>
+      <w:proofErr w:type="gramEnd"/>
+      <w:r>
+        <w:rPr>
+          <w:rFonts w:ascii="Times New Roman" w:hAnsi="Times New Roman" w:cs="Times New Roman"/>
+          <w:szCs w:val="24"/>
+        </w:rPr>
+        <w:t>”</w:t>
+      </w:r>
+    </w:p>
+    <w:p>
+      <w:pPr>
+        <w:spacing w:line="360" w:lineRule="auto"/>
+        <w:ind w:leftChars="100" w:left="240"/>
+        <w:rPr>
+          <w:rFonts w:ascii="Times New Roman" w:hAnsi="Times New Roman" w:cs="Times New Roman"/>
+          <w:szCs w:val="24"/>
+        </w:rPr>
+      </w:pPr>
+      <w:r>
+        <w:rPr>
+          <w:rFonts w:ascii="Times New Roman" w:hAnsi="Times New Roman" w:cs="Times New Roman"/>
+          <w:b/>
+          <w:szCs w:val="24"/>
+        </w:rPr>
+        <w:t>INPUT2:</w:t>
+      </w:r>
+      <w:r>
+        <w:rPr>
+          <w:rFonts w:ascii="Times New Roman" w:hAnsi="Times New Roman" w:cs="Times New Roman"/>
+          <w:szCs w:val="24"/>
+        </w:rPr>
+        <w:t xml:space="preserve"> Inexistent "K" command.</w:t>
+      </w:r>
+    </w:p>
+    <w:p>
+      <w:pPr>
+        <w:spacing w:line="360" w:lineRule="auto"/>
+        <w:ind w:leftChars="100" w:left="240"/>
+        <w:rPr>
+          <w:rFonts w:ascii="Times New Roman" w:hAnsi="Times New Roman" w:cs="Times New Roman"/>
+          <w:szCs w:val="24"/>
+        </w:rPr>
+      </w:pPr>
+      <w:r>
+        <w:rPr>
+          <w:rFonts w:ascii="Times New Roman" w:hAnsi="Times New Roman" w:cs="Times New Roman"/>
+          <w:b/>
+          <w:szCs w:val="24"/>
+        </w:rPr>
+        <w:t>OUTPUT2:</w:t>
+      </w:r>
+      <w:r>
+        <w:rPr>
+          <w:rFonts w:ascii="Times New Roman" w:hAnsi="Times New Roman" w:cs="Times New Roman"/>
+          <w:szCs w:val="24"/>
+        </w:rPr>
+        <w:t xml:space="preserve"> None.</w:t>
+      </w:r>
+    </w:p>
+    <w:p>
+      <w:pPr>
+        <w:spacing w:line="360" w:lineRule="auto"/>
+        <w:ind w:leftChars="100" w:left="240"/>
+        <w:rPr>
+          <w:rFonts w:ascii="Times New Roman" w:hAnsi="Times New Roman" w:cs="Times New Roman"/>
+          <w:szCs w:val="24"/>
+        </w:rPr>
+      </w:pPr>
+      <w:r>
+        <w:rPr>
+          <w:rFonts w:ascii="Times New Roman" w:hAnsi="Times New Roman" w:cs="Times New Roman"/>
+          <w:b/>
+          <w:szCs w:val="24"/>
+        </w:rPr>
+        <w:t>RESULTING STATE:</w:t>
+      </w:r>
+      <w:r>
+        <w:rPr>
+          <w:rFonts w:ascii="Times New Roman" w:hAnsi="Times New Roman" w:cs="Times New Roman"/>
+          <w:szCs w:val="24"/>
+        </w:rPr>
+        <w:t xml:space="preserve"> Non-existent command ERROR </w:t>
+      </w:r>
+      <w:proofErr w:type="spellStart"/>
+      <w:r>
+        <w:rPr>
+          <w:rFonts w:ascii="Times New Roman" w:hAnsi="Times New Roman" w:cs="Times New Roman"/>
+          <w:szCs w:val="24"/>
+        </w:rPr>
+        <w:t>ellicited</w:t>
+      </w:r>
+      <w:proofErr w:type="spellEnd"/>
+      <w:r>
+        <w:rPr>
+          <w:rFonts w:ascii="Times New Roman" w:hAnsi="Times New Roman" w:cs="Times New Roman"/>
+          <w:szCs w:val="24"/>
+        </w:rPr>
+        <w:t>, er</w:t>
+      </w:r>
+      <w:r>
+        <w:rPr>
+          <w:rFonts w:ascii="Times New Roman" w:hAnsi="Times New Roman" w:cs="Times New Roman"/>
+          <w:szCs w:val="24"/>
+        </w:rPr>
+        <w:t>ror message displayed as below:</w:t>
+      </w:r>
+    </w:p>
+    <w:p>
+      <w:pPr>
+        <w:spacing w:line="360" w:lineRule="auto"/>
+        <w:ind w:leftChars="100" w:left="240"/>
+        <w:rPr>
+          <w:rFonts w:ascii="Times New Roman" w:hAnsi="Times New Roman" w:cs="Times New Roman"/>
+          <w:szCs w:val="24"/>
+        </w:rPr>
+      </w:pPr>
+      <w:r>
+        <w:rPr>
+          <w:rFonts w:ascii="Times New Roman" w:hAnsi="Times New Roman" w:cs="Times New Roman"/>
+          <w:szCs w:val="24"/>
+        </w:rPr>
+        <w:tab/>
+        <w:t>"</w:t>
+      </w:r>
+      <w:r>
+        <w:rPr>
+          <w:rFonts w:ascii="Times New Roman" w:hAnsi="Times New Roman" w:cs="Times New Roman" w:hint="eastAsia"/>
+          <w:szCs w:val="24"/>
+        </w:rPr>
+        <w:t xml:space="preserve">No such </w:t>
+      </w:r>
+      <w:r>
+        <w:rPr>
+          <w:rFonts w:ascii="Times New Roman" w:hAnsi="Times New Roman" w:cs="Times New Roman"/>
+          <w:szCs w:val="24"/>
+        </w:rPr>
+        <w:t xml:space="preserve">command </w:t>
+      </w:r>
+      <w:r>
+        <w:rPr>
+          <w:rFonts w:ascii="Times New Roman" w:hAnsi="Times New Roman" w:cs="Times New Roman" w:hint="eastAsia"/>
+          <w:szCs w:val="24"/>
+        </w:rPr>
+        <w:t>in the system!</w:t>
+      </w:r>
+      <w:r>
+        <w:rPr>
+          <w:rFonts w:ascii="Times New Roman" w:hAnsi="Times New Roman" w:cs="Times New Roman"/>
+          <w:szCs w:val="24"/>
+        </w:rPr>
+        <w:t>"</w:t>
+      </w:r>
+    </w:p>
+    <w:p>
+      <w:pPr>
+        <w:spacing w:line="360" w:lineRule="auto"/>
+        <w:ind w:leftChars="100" w:left="240"/>
+        <w:rPr>
+          <w:rFonts w:ascii="Times New Roman" w:hAnsi="Times New Roman" w:cs="Times New Roman"/>
+          <w:szCs w:val="24"/>
+        </w:rPr>
+      </w:pPr>
+    </w:p>
+    <w:p>
+      <w:pPr>
+        <w:spacing w:line="360" w:lineRule="auto"/>
+        <w:ind w:leftChars="100" w:left="240"/>
+        <w:rPr>
+          <w:rFonts w:ascii="Times New Roman" w:hAnsi="Times New Roman" w:cs="Times New Roman"/>
+          <w:i/>
+          <w:szCs w:val="24"/>
+          <w:u w:val="single"/>
+        </w:rPr>
+      </w:pPr>
+      <w:r>
+        <w:rPr>
+          <w:rFonts w:ascii="Times New Roman" w:hAnsi="Times New Roman" w:cs="Times New Roman"/>
+          <w:i/>
+          <w:szCs w:val="24"/>
+          <w:u w:val="single"/>
+        </w:rPr>
+        <w:t>8</w:t>
+      </w:r>
+      <w:r>
+        <w:rPr>
+          <w:rFonts w:ascii="Times New Roman" w:hAnsi="Times New Roman" w:cs="Times New Roman"/>
+          <w:i/>
+          <w:szCs w:val="24"/>
+          <w:u w:val="single"/>
+        </w:rPr>
+        <w:t>. Test Case for:</w:t>
+      </w:r>
+    </w:p>
+    <w:p>
+      <w:pPr>
+        <w:spacing w:line="360" w:lineRule="auto"/>
+        <w:ind w:leftChars="100" w:left="240"/>
+        <w:rPr>
+          <w:rFonts w:ascii="Times New Roman" w:hAnsi="Times New Roman" w:cs="Times New Roman"/>
+          <w:i/>
+          <w:szCs w:val="24"/>
+          <w:u w:val="single"/>
+        </w:rPr>
+      </w:pPr>
+      <w:r>
+        <w:rPr>
+          <w:rFonts w:ascii="Times New Roman" w:hAnsi="Times New Roman" w:cs="Times New Roman"/>
+          <w:szCs w:val="24"/>
+        </w:rPr>
+        <w:tab/>
+      </w:r>
+      <w:proofErr w:type="spellStart"/>
+      <w:proofErr w:type="gramStart"/>
+      <w:r>
+        <w:rPr>
+          <w:rFonts w:ascii="Times New Roman" w:hAnsi="Times New Roman" w:cs="Times New Roman"/>
+          <w:i/>
+          <w:szCs w:val="24"/>
+          <w:u w:val="single"/>
+        </w:rPr>
+        <w:t>a</w:t>
+      </w:r>
+      <w:proofErr w:type="gramEnd"/>
+      <w:r>
+        <w:rPr>
+          <w:rFonts w:ascii="Times New Roman" w:hAnsi="Times New Roman" w:cs="Times New Roman"/>
+          <w:i/>
+          <w:szCs w:val="24"/>
+          <w:u w:val="single"/>
+        </w:rPr>
+        <w:t>."A</w:t>
+      </w:r>
+      <w:proofErr w:type="spellEnd"/>
+      <w:r>
+        <w:rPr>
+          <w:rFonts w:ascii="Times New Roman" w:hAnsi="Times New Roman" w:cs="Times New Roman"/>
+          <w:i/>
+          <w:szCs w:val="24"/>
+          <w:u w:val="single"/>
+        </w:rPr>
+        <w:t>"(</w:t>
+      </w:r>
+      <w:r>
+        <w:rPr>
+          <w:rFonts w:ascii="Times New Roman" w:hAnsi="Times New Roman" w:cs="Times New Roman"/>
+          <w:i/>
+          <w:szCs w:val="24"/>
+          <w:u w:val="single"/>
+        </w:rPr>
+        <w:t>Average)</w:t>
+      </w:r>
+      <w:r>
+        <w:rPr>
+          <w:rFonts w:ascii="Times New Roman" w:hAnsi="Times New Roman" w:cs="Times New Roman"/>
+          <w:i/>
+          <w:szCs w:val="24"/>
+          <w:u w:val="single"/>
+        </w:rPr>
+        <w:t xml:space="preserve"> command:</w:t>
+      </w:r>
+    </w:p>
+    <w:p>
+      <w:pPr>
+        <w:spacing w:line="360" w:lineRule="auto"/>
+        <w:ind w:leftChars="177" w:left="425"/>
+        <w:rPr>
+          <w:rFonts w:ascii="Times New Roman" w:hAnsi="Times New Roman" w:cs="Times New Roman"/>
+          <w:szCs w:val="24"/>
+        </w:rPr>
+      </w:pPr>
+      <w:r>
+        <w:rPr>
+          <w:rFonts w:ascii="Times New Roman" w:hAnsi="Times New Roman" w:cs="Times New Roman"/>
+          <w:b/>
+          <w:szCs w:val="24"/>
+        </w:rPr>
+        <w:t>START STATE:</w:t>
+      </w:r>
+      <w:r>
+        <w:rPr>
+          <w:rFonts w:ascii="Times New Roman" w:hAnsi="Times New Roman" w:cs="Times New Roman"/>
+          <w:szCs w:val="24"/>
+        </w:rPr>
+        <w:t xml:space="preserve"> Querying ID's data.</w:t>
+      </w:r>
+    </w:p>
+    <w:p>
+      <w:pPr>
+        <w:spacing w:line="360" w:lineRule="auto"/>
+        <w:ind w:leftChars="177" w:left="425"/>
+        <w:rPr>
+          <w:rFonts w:ascii="Times New Roman" w:hAnsi="Times New Roman" w:cs="Times New Roman"/>
+          <w:szCs w:val="24"/>
+        </w:rPr>
+      </w:pPr>
+      <w:r>
+        <w:rPr>
+          <w:rFonts w:ascii="Times New Roman" w:hAnsi="Times New Roman" w:cs="Times New Roman"/>
+          <w:b/>
+          <w:szCs w:val="24"/>
+        </w:rPr>
+        <w:t>INPUT:</w:t>
+      </w:r>
+      <w:r>
+        <w:rPr>
+          <w:rFonts w:ascii="Times New Roman" w:hAnsi="Times New Roman" w:cs="Times New Roman"/>
+          <w:szCs w:val="24"/>
+        </w:rPr>
+        <w:t xml:space="preserve"> "A</w:t>
+      </w:r>
+      <w:r>
+        <w:rPr>
+          <w:rFonts w:ascii="Times New Roman" w:hAnsi="Times New Roman" w:cs="Times New Roman"/>
+          <w:szCs w:val="24"/>
+        </w:rPr>
+        <w:t>"</w:t>
+      </w:r>
+    </w:p>
+    <w:p>
+      <w:pPr>
+        <w:spacing w:line="360" w:lineRule="auto"/>
+        <w:ind w:leftChars="177" w:left="425"/>
+        <w:rPr>
+          <w:rFonts w:ascii="Times New Roman" w:hAnsi="Times New Roman" w:cs="Times New Roman"/>
+          <w:szCs w:val="24"/>
+        </w:rPr>
+      </w:pPr>
+      <w:r>
+        <w:rPr>
+          <w:rFonts w:ascii="Times New Roman" w:hAnsi="Times New Roman" w:cs="Times New Roman"/>
+          <w:b/>
+          <w:szCs w:val="24"/>
+        </w:rPr>
+        <w:t>OUTPUT:</w:t>
+      </w:r>
+      <w:r>
+        <w:rPr>
+          <w:rFonts w:ascii="Times New Roman" w:hAnsi="Times New Roman" w:cs="Times New Roman"/>
+          <w:szCs w:val="24"/>
+        </w:rPr>
+        <w:t xml:space="preserve"> </w:t>
+      </w:r>
+      <w:r>
+        <w:rPr>
+          <w:rFonts w:ascii="Times New Roman" w:hAnsi="Times New Roman" w:cs="Times New Roman"/>
+          <w:szCs w:val="24"/>
+        </w:rPr>
+        <w:t>Average of the grades of all students for each exam.</w:t>
+      </w:r>
+    </w:p>
+    <w:p>
+      <w:pPr>
+        <w:spacing w:line="360" w:lineRule="auto"/>
+        <w:ind w:leftChars="177" w:left="425"/>
+        <w:rPr>
+          <w:rFonts w:ascii="Times New Roman" w:hAnsi="Times New Roman" w:cs="Times New Roman"/>
+          <w:szCs w:val="24"/>
+        </w:rPr>
+      </w:pPr>
+      <w:r>
+        <w:rPr>
+          <w:rFonts w:ascii="Times New Roman" w:hAnsi="Times New Roman" w:cs="Times New Roman"/>
+          <w:b/>
+          <w:szCs w:val="24"/>
+        </w:rPr>
+        <w:t>RESULTING STATE:</w:t>
+      </w:r>
+      <w:r>
+        <w:rPr>
+          <w:rFonts w:ascii="Times New Roman" w:hAnsi="Times New Roman" w:cs="Times New Roman"/>
+          <w:szCs w:val="24"/>
+        </w:rPr>
+        <w:t xml:space="preserve"> </w:t>
+      </w:r>
+      <w:r>
+        <w:rPr>
+          <w:rFonts w:ascii="Times New Roman" w:hAnsi="Times New Roman" w:cs="Times New Roman"/>
+          <w:szCs w:val="24"/>
+        </w:rPr>
+        <w:t xml:space="preserve">Displaying class average for each exam and for the </w:t>
+      </w:r>
+      <w:proofErr w:type="spellStart"/>
+      <w:r>
+        <w:rPr>
+          <w:rFonts w:ascii="Times New Roman" w:hAnsi="Times New Roman" w:cs="Times New Roman"/>
+          <w:szCs w:val="24"/>
+        </w:rPr>
+        <w:t>totl</w:t>
+      </w:r>
+      <w:proofErr w:type="spellEnd"/>
+      <w:r>
+        <w:rPr>
+          <w:rFonts w:ascii="Times New Roman" w:hAnsi="Times New Roman" w:cs="Times New Roman"/>
+          <w:szCs w:val="24"/>
+        </w:rPr>
+        <w:t xml:space="preserve"> grade, as below:</w:t>
+      </w:r>
+    </w:p>
+    <w:p>
+      <w:pPr>
+        <w:autoSpaceDE w:val="0"/>
+        <w:autoSpaceDN w:val="0"/>
+        <w:adjustRightInd w:val="0"/>
+        <w:rPr>
+          <w:rFonts w:ascii="Courier New" w:hAnsi="Courier New" w:cs="Courier New"/>
+          <w:kern w:val="0"/>
+          <w:sz w:val="20"/>
+          <w:szCs w:val="20"/>
+        </w:rPr>
+      </w:pPr>
+      <w:r>
+        <w:rPr>
+          <w:rFonts w:ascii="Times New Roman" w:hAnsi="Times New Roman" w:cs="Times New Roman"/>
+          <w:szCs w:val="24"/>
+        </w:rPr>
+        <w:tab/>
+      </w:r>
+      <w:r>
+        <w:rPr>
+          <w:rFonts w:ascii="Times New Roman" w:hAnsi="Times New Roman" w:cs="Times New Roman"/>
+          <w:szCs w:val="24"/>
+        </w:rPr>
+        <w:tab/>
+      </w:r>
+      <w:proofErr w:type="gramStart"/>
+      <w:r>
+        <w:rPr>
+          <w:rFonts w:ascii="Times New Roman" w:hAnsi="Times New Roman" w:cs="Times New Roman"/>
+          <w:szCs w:val="24"/>
+        </w:rPr>
+        <w:t>"</w:t>
+      </w:r>
+      <w:r>
+        <w:rPr>
+          <w:rFonts w:ascii="Courier New" w:hAnsi="Courier New" w:cs="Courier New"/>
+          <w:color w:val="000000"/>
+          <w:kern w:val="0"/>
+          <w:sz w:val="20"/>
+          <w:szCs w:val="20"/>
+        </w:rPr>
+        <w:t xml:space="preserve"> </w:t>
+      </w:r>
+      <w:r>
+        <w:rPr>
+          <w:rFonts w:ascii="Courier New" w:hAnsi="Courier New" w:cs="Courier New"/>
+          <w:color w:val="000000"/>
+          <w:kern w:val="0"/>
+          <w:sz w:val="20"/>
+          <w:szCs w:val="20"/>
+        </w:rPr>
+        <w:t>Average</w:t>
+      </w:r>
+      <w:proofErr w:type="gramEnd"/>
+      <w:r>
+        <w:rPr>
+          <w:rFonts w:ascii="Courier New" w:hAnsi="Courier New" w:cs="Courier New"/>
+          <w:color w:val="000000"/>
+          <w:kern w:val="0"/>
+          <w:sz w:val="20"/>
+          <w:szCs w:val="20"/>
+        </w:rPr>
+        <w:t xml:space="preserve"> grades for the class:</w:t>
+      </w:r>
+    </w:p>
+    <w:p>
+      <w:pPr>
+        <w:autoSpaceDE w:val="0"/>
+        <w:autoSpaceDN w:val="0"/>
+        <w:adjustRightInd w:val="0"/>
+        <w:rPr>
+          <w:rFonts w:ascii="Courier New" w:hAnsi="Courier New" w:cs="Courier New"/>
+          <w:kern w:val="0"/>
+          <w:sz w:val="20"/>
+          <w:szCs w:val="20"/>
+        </w:rPr>
+      </w:pPr>
+      <w:r>
+        <w:rPr>
+          <w:rFonts w:ascii="Courier New" w:hAnsi="Courier New" w:cs="Courier New"/>
+          <w:color w:val="000000"/>
+          <w:kern w:val="0"/>
+          <w:sz w:val="20"/>
+          <w:szCs w:val="20"/>
+        </w:rPr>
+        <w:tab/>
+        <w:t>lab1: 90</w:t>
+      </w:r>
+    </w:p>
+    <w:p>
+      <w:pPr>
+        <w:autoSpaceDE w:val="0"/>
+        <w:autoSpaceDN w:val="0"/>
+        <w:adjustRightInd w:val="0"/>
+        <w:rPr>
+          <w:rFonts w:ascii="Courier New" w:hAnsi="Courier New" w:cs="Courier New"/>
+          <w:kern w:val="0"/>
+          <w:sz w:val="20"/>
+          <w:szCs w:val="20"/>
+        </w:rPr>
+      </w:pPr>
+      <w:r>
+        <w:rPr>
+          <w:rFonts w:ascii="Courier New" w:hAnsi="Courier New" w:cs="Courier New"/>
+          <w:color w:val="000000"/>
+          <w:kern w:val="0"/>
+          <w:sz w:val="20"/>
+          <w:szCs w:val="20"/>
+        </w:rPr>
+        <w:tab/>
+        <w:t>lab2: 88</w:t>
+      </w:r>
+    </w:p>
+    <w:p>
+      <w:pPr>
+        <w:autoSpaceDE w:val="0"/>
+        <w:autoSpaceDN w:val="0"/>
+        <w:adjustRightInd w:val="0"/>
+        <w:rPr>
+          <w:rFonts w:ascii="Courier New" w:hAnsi="Courier New" w:cs="Courier New"/>
+          <w:kern w:val="0"/>
+          <w:sz w:val="20"/>
+          <w:szCs w:val="20"/>
+        </w:rPr>
+      </w:pPr>
+      <w:r>
+        <w:rPr>
+          <w:rFonts w:ascii="Courier New" w:hAnsi="Courier New" w:cs="Courier New"/>
+          <w:color w:val="000000"/>
+          <w:kern w:val="0"/>
+          <w:sz w:val="20"/>
+          <w:szCs w:val="20"/>
+        </w:rPr>
+        <w:tab/>
+        <w:t>lab3: 89</w:t>
+      </w:r>
+    </w:p>
+    <w:p>
+      <w:pPr>
+        <w:autoSpaceDE w:val="0"/>
+        <w:autoSpaceDN w:val="0"/>
+        <w:adjustRightInd w:val="0"/>
+        <w:rPr>
+          <w:rFonts w:ascii="Courier New" w:hAnsi="Courier New" w:cs="Courier New"/>
+          <w:kern w:val="0"/>
+          <w:sz w:val="20"/>
+          <w:szCs w:val="20"/>
+        </w:rPr>
+      </w:pPr>
+      <w:r>
+        <w:rPr>
+          <w:rFonts w:ascii="Courier New" w:hAnsi="Courier New" w:cs="Courier New"/>
+          <w:color w:val="000000"/>
+          <w:kern w:val="0"/>
+          <w:sz w:val="20"/>
+          <w:szCs w:val="20"/>
+        </w:rPr>
+        <w:tab/>
+      </w:r>
+      <w:proofErr w:type="spellStart"/>
+      <w:proofErr w:type="gramStart"/>
+      <w:r>
+        <w:rPr>
+          <w:rFonts w:ascii="Courier New" w:hAnsi="Courier New" w:cs="Courier New"/>
+          <w:color w:val="000000"/>
+          <w:kern w:val="0"/>
+          <w:sz w:val="20"/>
+          <w:szCs w:val="20"/>
+        </w:rPr>
+        <w:t>midTerm</w:t>
+      </w:r>
+      <w:proofErr w:type="spellEnd"/>
+      <w:proofErr w:type="gramEnd"/>
+      <w:r>
+        <w:rPr>
+          <w:rFonts w:ascii="Courier New" w:hAnsi="Courier New" w:cs="Courier New"/>
+          <w:color w:val="000000"/>
+          <w:kern w:val="0"/>
+          <w:sz w:val="20"/>
+          <w:szCs w:val="20"/>
+        </w:rPr>
+        <w:t>: 90</w:t>
+      </w:r>
+    </w:p>
+    <w:p>
+      <w:pPr>
+        <w:autoSpaceDE w:val="0"/>
+        <w:autoSpaceDN w:val="0"/>
+        <w:adjustRightInd w:val="0"/>
+        <w:rPr>
+          <w:rFonts w:ascii="Courier New" w:hAnsi="Courier New" w:cs="Courier New"/>
+          <w:kern w:val="0"/>
+          <w:sz w:val="20"/>
+          <w:szCs w:val="20"/>
+        </w:rPr>
+      </w:pPr>
+      <w:r>
+        <w:rPr>
+          <w:rFonts w:ascii="Courier New" w:hAnsi="Courier New" w:cs="Courier New"/>
+          <w:color w:val="000000"/>
+          <w:kern w:val="0"/>
+          <w:sz w:val="20"/>
+          <w:szCs w:val="20"/>
+        </w:rPr>
+        <w:tab/>
+      </w:r>
+      <w:proofErr w:type="spellStart"/>
+      <w:proofErr w:type="gramStart"/>
+      <w:r>
+        <w:rPr>
+          <w:rFonts w:ascii="Courier New" w:hAnsi="Courier New" w:cs="Courier New"/>
+          <w:color w:val="000000"/>
+          <w:kern w:val="0"/>
+          <w:sz w:val="20"/>
+          <w:szCs w:val="20"/>
+        </w:rPr>
+        <w:t>finalExam</w:t>
+      </w:r>
+      <w:proofErr w:type="spellEnd"/>
+      <w:proofErr w:type="gramEnd"/>
+      <w:r>
+        <w:rPr>
+          <w:rFonts w:ascii="Courier New" w:hAnsi="Courier New" w:cs="Courier New"/>
+          <w:color w:val="000000"/>
+          <w:kern w:val="0"/>
+          <w:sz w:val="20"/>
+          <w:szCs w:val="20"/>
+        </w:rPr>
+        <w:t>: 90</w:t>
+      </w:r>
+    </w:p>
+    <w:p>
+      <w:pPr>
+        <w:autoSpaceDE w:val="0"/>
+        <w:autoSpaceDN w:val="0"/>
+        <w:adjustRightInd w:val="0"/>
+        <w:rPr>
+          <w:rFonts w:ascii="Courier New" w:hAnsi="Courier New" w:cs="Courier New"/>
+          <w:kern w:val="0"/>
+          <w:sz w:val="20"/>
+          <w:szCs w:val="20"/>
+        </w:rPr>
+      </w:pPr>
+      <w:r>
+        <w:rPr>
+          <w:rFonts w:ascii="Courier New" w:hAnsi="Courier New" w:cs="Courier New"/>
+          <w:color w:val="000000"/>
+          <w:kern w:val="0"/>
+          <w:sz w:val="20"/>
+          <w:szCs w:val="20"/>
+        </w:rPr>
+        <w:tab/>
+      </w:r>
+      <w:proofErr w:type="spellStart"/>
+      <w:proofErr w:type="gramStart"/>
+      <w:r>
+        <w:rPr>
+          <w:rFonts w:ascii="Courier New" w:hAnsi="Courier New" w:cs="Courier New"/>
+          <w:color w:val="000000"/>
+          <w:kern w:val="0"/>
+          <w:sz w:val="20"/>
+          <w:szCs w:val="20"/>
+        </w:rPr>
+        <w:t>totalGrade</w:t>
+      </w:r>
+      <w:proofErr w:type="spellEnd"/>
+      <w:proofErr w:type="gramEnd"/>
+      <w:r>
+        <w:rPr>
+          <w:rFonts w:ascii="Courier New" w:hAnsi="Courier New" w:cs="Courier New"/>
+          <w:color w:val="000000"/>
+          <w:kern w:val="0"/>
+          <w:sz w:val="20"/>
+          <w:szCs w:val="20"/>
+        </w:rPr>
+        <w:t>: 90</w:t>
+      </w:r>
+    </w:p>
+    <w:p>
+      <w:pPr>
+        <w:spacing w:line="360" w:lineRule="auto"/>
+        <w:ind w:leftChars="100" w:left="240"/>
+        <w:rPr>
+          <w:rFonts w:ascii="Times New Roman" w:hAnsi="Times New Roman" w:cs="Times New Roman" w:hint="eastAsia"/>
+          <w:szCs w:val="24"/>
+        </w:rPr>
+      </w:pPr>
+      <w:r>
+        <w:rPr>
+          <w:rFonts w:ascii="Times New Roman" w:hAnsi="Times New Roman" w:cs="Times New Roman"/>
+          <w:szCs w:val="24"/>
+        </w:rPr>
+        <w:t>”</w:t>
+      </w:r>
+    </w:p>
+    <w:p>
+      <w:pPr>
+        <w:spacing w:line="360" w:lineRule="auto"/>
+        <w:ind w:leftChars="100" w:left="240"/>
+        <w:rPr>
+          <w:rFonts w:ascii="Times New Roman" w:hAnsi="Times New Roman" w:cs="Times New Roman"/>
+          <w:i/>
+          <w:szCs w:val="24"/>
+          <w:u w:val="single"/>
+        </w:rPr>
+      </w:pPr>
+      <w:r>
+        <w:rPr>
+          <w:rFonts w:ascii="Times New Roman" w:hAnsi="Times New Roman" w:cs="Times New Roman"/>
+          <w:szCs w:val="24"/>
+        </w:rPr>
+        <w:tab/>
+      </w:r>
+      <w:proofErr w:type="gramStart"/>
+      <w:r>
+        <w:rPr>
+          <w:rFonts w:ascii="Times New Roman" w:hAnsi="Times New Roman" w:cs="Times New Roman"/>
+          <w:i/>
+          <w:szCs w:val="24"/>
+          <w:u w:val="single"/>
+        </w:rPr>
+        <w:t>and</w:t>
+      </w:r>
+      <w:proofErr w:type="gramEnd"/>
+      <w:r>
+        <w:rPr>
+          <w:rFonts w:ascii="Times New Roman" w:hAnsi="Times New Roman" w:cs="Times New Roman"/>
+          <w:i/>
+          <w:szCs w:val="24"/>
+          <w:u w:val="single"/>
+        </w:rPr>
+        <w:t xml:space="preserve"> b. Exiting Querying database st</w:t>
+      </w:r>
+      <w:r>
+        <w:rPr>
+          <w:rFonts w:ascii="Times New Roman" w:hAnsi="Times New Roman" w:cs="Times New Roman"/>
+          <w:i/>
+          <w:szCs w:val="24"/>
+          <w:u w:val="single"/>
+        </w:rPr>
+        <w:t>ate after entering "A</w:t>
       </w:r>
       <w:bookmarkStart w:id="0" w:name="_GoBack"/>
       <w:bookmarkEnd w:id="0"/>
       <w:r>
         <w:rPr>
           <w:rFonts w:ascii="Times New Roman" w:hAnsi="Times New Roman" w:cs="Times New Roman"/>
-          <w:szCs w:val="24"/>
-        </w:rPr>
-        <w:t>”</w:t>
-      </w:r>
-    </w:p>
-    <w:p>
-      <w:pPr>
-        <w:spacing w:line="360" w:lineRule="auto"/>
-        <w:ind w:leftChars="100" w:left="240"/>
-        <w:rPr>
-          <w:rFonts w:ascii="Times New Roman" w:hAnsi="Times New Roman" w:cs="Times New Roman"/>
-          <w:szCs w:val="24"/>
-        </w:rPr>
-      </w:pPr>
-    </w:p>
-    <w:p>
-      <w:pPr>
-        <w:spacing w:line="360" w:lineRule="auto"/>
-        <w:ind w:leftChars="100" w:left="240"/>
-        <w:rPr>
-          <w:rFonts w:ascii="Times New Roman" w:hAnsi="Times New Roman" w:cs="Times New Roman"/>
-          <w:i/>
-          <w:szCs w:val="24"/>
-          <w:u w:val="single"/>
-        </w:rPr>
-      </w:pPr>
-      <w:r>
-        <w:rPr>
-          <w:rFonts w:ascii="Times New Roman" w:hAnsi="Times New Roman" w:cs="Times New Roman"/>
-          <w:szCs w:val="24"/>
-        </w:rPr>
-        <w:tab/>
-      </w:r>
-      <w:r>
-        <w:rPr>
-          <w:rFonts w:ascii="Times New Roman" w:hAnsi="Times New Roman" w:cs="Times New Roman"/>
-          <w:i/>
-          <w:szCs w:val="24"/>
-          <w:u w:val="single"/>
-        </w:rPr>
-        <w:t>and b. Exiting Querying database st</w:t>
-      </w:r>
-      <w:r>
-        <w:rPr>
-          <w:rFonts w:ascii="Times New Roman" w:hAnsi="Times New Roman" w:cs="Times New Roman"/>
-          <w:i/>
-          <w:szCs w:val="24"/>
-          <w:u w:val="single"/>
-        </w:rPr>
-        <w:t>ate after entering "W" command:</w:t>
+          <w:i/>
+          <w:szCs w:val="24"/>
+          <w:u w:val="single"/>
+        </w:rPr>
+        <w:t>" command:</w:t>
       </w:r>
     </w:p>
     <w:p>
@@ -2730,23 +4971,38 @@
           <w:rFonts w:ascii="Times New Roman" w:hAnsi="Times New Roman" w:cs="Times New Roman"/>
           <w:szCs w:val="24"/>
         </w:rPr>
-        <w:t xml:space="preserve"> Querying ID's data, after showing grade list as above.</w:t>
-      </w:r>
-    </w:p>
-    <w:p>
-      <w:pPr>
-        <w:spacing w:line="360" w:lineRule="auto"/>
-        <w:ind w:leftChars="100" w:left="240"/>
-        <w:rPr>
-          <w:rFonts w:ascii="Times New Roman" w:hAnsi="Times New Roman" w:cs="Times New Roman"/>
-          <w:szCs w:val="24"/>
-        </w:rPr>
-      </w:pPr>
-      <w:r>
-        <w:rPr>
-          <w:rFonts w:ascii="Times New Roman" w:hAnsi="Times New Roman" w:cs="Times New Roman"/>
-          <w:szCs w:val="24"/>
-        </w:rPr>
+        <w:t xml:space="preserve"> Querying ID's data, after showing </w:t>
+      </w:r>
+      <w:r>
+        <w:rPr>
+          <w:rFonts w:ascii="Times New Roman" w:hAnsi="Times New Roman" w:cs="Times New Roman"/>
+          <w:szCs w:val="24"/>
+        </w:rPr>
+        <w:t xml:space="preserve">average </w:t>
+      </w:r>
+      <w:r>
+        <w:rPr>
+          <w:rFonts w:ascii="Times New Roman" w:hAnsi="Times New Roman" w:cs="Times New Roman"/>
+          <w:szCs w:val="24"/>
+        </w:rPr>
+        <w:t>grade list as above.</w:t>
+      </w:r>
+    </w:p>
+    <w:p>
+      <w:pPr>
+        <w:spacing w:line="360" w:lineRule="auto"/>
+        <w:ind w:leftChars="100" w:left="240"/>
+        <w:rPr>
+          <w:rFonts w:ascii="Times New Roman" w:hAnsi="Times New Roman" w:cs="Times New Roman"/>
+          <w:szCs w:val="24"/>
+        </w:rPr>
+      </w:pPr>
+      <w:r>
+        <w:rPr>
+          <w:rFonts w:ascii="Times New Roman" w:hAnsi="Times New Roman" w:cs="Times New Roman"/>
+          <w:szCs w:val="24"/>
+        </w:rPr>
+        <w:lastRenderedPageBreak/>
         <w:tab/>
       </w:r>
       <w:r>
@@ -2811,7 +5067,6 @@
           <w:rFonts w:ascii="Times New Roman" w:hAnsi="Times New Roman" w:cs="Times New Roman"/>
           <w:szCs w:val="24"/>
         </w:rPr>
-        <w:lastRenderedPageBreak/>
         <w:tab/>
       </w:r>
       <w:r>
@@ -2960,722 +5215,9 @@
         <w:ind w:leftChars="100" w:left="240"/>
         <w:rPr>
           <w:rFonts w:ascii="Times New Roman" w:hAnsi="Times New Roman" w:cs="Times New Roman"/>
-          <w:szCs w:val="24"/>
-        </w:rPr>
-      </w:pPr>
-    </w:p>
-    <w:p>
-      <w:pPr>
-        <w:spacing w:line="360" w:lineRule="auto"/>
-        <w:ind w:leftChars="100" w:left="240"/>
-        <w:rPr>
-          <w:rFonts w:ascii="Times New Roman" w:hAnsi="Times New Roman" w:cs="Times New Roman"/>
-          <w:i/>
-          <w:szCs w:val="24"/>
-          <w:u w:val="single"/>
-        </w:rPr>
-      </w:pPr>
-      <w:r>
-        <w:rPr>
-          <w:rFonts w:ascii="Times New Roman" w:hAnsi="Times New Roman" w:cs="Times New Roman"/>
-          <w:i/>
-          <w:szCs w:val="24"/>
-          <w:u w:val="single"/>
-        </w:rPr>
-        <w:t xml:space="preserve">6. Test Case for querying </w:t>
-      </w:r>
-      <w:r>
-        <w:rPr>
-          <w:rFonts w:ascii="Times New Roman" w:hAnsi="Times New Roman" w:cs="Times New Roman"/>
-          <w:i/>
-          <w:szCs w:val="24"/>
-          <w:u w:val="single"/>
-        </w:rPr>
-        <w:t>System's Databse with WRONG ID:</w:t>
-      </w:r>
-    </w:p>
-    <w:p>
-      <w:pPr>
-        <w:spacing w:line="360" w:lineRule="auto"/>
-        <w:ind w:leftChars="100" w:left="240"/>
-        <w:rPr>
-          <w:rFonts w:ascii="Times New Roman" w:hAnsi="Times New Roman" w:cs="Times New Roman"/>
-          <w:szCs w:val="24"/>
-        </w:rPr>
-      </w:pPr>
-      <w:r>
-        <w:rPr>
-          <w:rFonts w:ascii="Times New Roman" w:hAnsi="Times New Roman" w:cs="Times New Roman"/>
-          <w:b/>
-          <w:szCs w:val="24"/>
-        </w:rPr>
-        <w:t>START STATE:</w:t>
-      </w:r>
-      <w:r>
-        <w:rPr>
-          <w:rFonts w:ascii="Times New Roman" w:hAnsi="Times New Roman" w:cs="Times New Roman"/>
-          <w:szCs w:val="24"/>
-        </w:rPr>
-        <w:t xml:space="preserve"> Querying databse, </w:t>
-      </w:r>
-      <w:r>
-        <w:rPr>
-          <w:rFonts w:ascii="Times New Roman" w:hAnsi="Times New Roman" w:cs="Times New Roman"/>
-          <w:szCs w:val="24"/>
-        </w:rPr>
-        <w:t>“Enter your ID or ‘Q’ to quit:”</w:t>
-      </w:r>
-      <w:r>
-        <w:rPr>
-          <w:rFonts w:ascii="Times New Roman" w:hAnsi="Times New Roman" w:cs="Times New Roman"/>
-          <w:szCs w:val="24"/>
-        </w:rPr>
-        <w:t xml:space="preserve"> message displayed.</w:t>
-      </w:r>
-    </w:p>
-    <w:p>
-      <w:pPr>
-        <w:spacing w:line="360" w:lineRule="auto"/>
-        <w:ind w:leftChars="100" w:left="240"/>
-        <w:rPr>
-          <w:rFonts w:ascii="Times New Roman" w:hAnsi="Times New Roman" w:cs="Times New Roman"/>
-          <w:szCs w:val="24"/>
-        </w:rPr>
-      </w:pPr>
-      <w:r>
-        <w:rPr>
-          <w:rFonts w:ascii="Times New Roman" w:hAnsi="Times New Roman" w:cs="Times New Roman"/>
-          <w:b/>
-          <w:szCs w:val="24"/>
-        </w:rPr>
-        <w:t>INPUT:</w:t>
-      </w:r>
-      <w:r>
-        <w:rPr>
-          <w:rFonts w:ascii="Times New Roman" w:hAnsi="Times New Roman" w:cs="Times New Roman"/>
-          <w:szCs w:val="24"/>
-        </w:rPr>
-        <w:t xml:space="preserve"> Non-ID int, e.g. 123456789</w:t>
-      </w:r>
-    </w:p>
-    <w:p>
-      <w:pPr>
-        <w:spacing w:line="360" w:lineRule="auto"/>
-        <w:ind w:leftChars="100" w:left="240"/>
-        <w:rPr>
-          <w:rFonts w:ascii="Times New Roman" w:hAnsi="Times New Roman" w:cs="Times New Roman"/>
-          <w:szCs w:val="24"/>
-        </w:rPr>
-      </w:pPr>
-      <w:r>
-        <w:rPr>
-          <w:rFonts w:ascii="Times New Roman" w:hAnsi="Times New Roman" w:cs="Times New Roman"/>
-          <w:szCs w:val="24"/>
-        </w:rPr>
-        <w:t>NOTE: Student ID for this test case must not exist in System.</w:t>
-      </w:r>
-    </w:p>
-    <w:p>
-      <w:pPr>
-        <w:spacing w:line="360" w:lineRule="auto"/>
-        <w:ind w:leftChars="100" w:left="240"/>
-        <w:rPr>
-          <w:rFonts w:ascii="Times New Roman" w:hAnsi="Times New Roman" w:cs="Times New Roman"/>
-          <w:szCs w:val="24"/>
-        </w:rPr>
-      </w:pPr>
-      <w:r>
-        <w:rPr>
-          <w:rFonts w:ascii="Times New Roman" w:hAnsi="Times New Roman" w:cs="Times New Roman"/>
-          <w:b/>
-          <w:szCs w:val="24"/>
-        </w:rPr>
-        <w:t>OUTPUT:</w:t>
-      </w:r>
-      <w:r>
-        <w:rPr>
-          <w:rFonts w:ascii="Times New Roman" w:hAnsi="Times New Roman" w:cs="Times New Roman"/>
-          <w:szCs w:val="24"/>
-        </w:rPr>
-        <w:t xml:space="preserve"> None.</w:t>
-      </w:r>
-    </w:p>
-    <w:p>
-      <w:pPr>
-        <w:spacing w:line="360" w:lineRule="auto"/>
-        <w:ind w:leftChars="100" w:left="240"/>
-        <w:rPr>
-          <w:rFonts w:ascii="Times New Roman" w:hAnsi="Times New Roman" w:cs="Times New Roman"/>
-          <w:szCs w:val="24"/>
-        </w:rPr>
-      </w:pPr>
-      <w:r>
-        <w:rPr>
-          <w:rFonts w:ascii="Times New Roman" w:hAnsi="Times New Roman" w:cs="Times New Roman"/>
-          <w:b/>
-          <w:szCs w:val="24"/>
-        </w:rPr>
-        <w:t>RESULTING STATE:</w:t>
-      </w:r>
-      <w:r>
-        <w:rPr>
-          <w:rFonts w:ascii="Times New Roman" w:hAnsi="Times New Roman" w:cs="Times New Roman"/>
-          <w:szCs w:val="24"/>
-        </w:rPr>
-        <w:t xml:space="preserve"> Non-existent ID ERROR ellicited, error message displayed as below:</w:t>
-      </w:r>
-    </w:p>
-    <w:p>
-      <w:pPr>
-        <w:spacing w:line="360" w:lineRule="auto"/>
-        <w:ind w:leftChars="100" w:left="240"/>
-        <w:rPr>
-          <w:rFonts w:ascii="Times New Roman" w:hAnsi="Times New Roman" w:cs="Times New Roman"/>
-          <w:szCs w:val="24"/>
-        </w:rPr>
-      </w:pPr>
-      <w:r>
-        <w:rPr>
-          <w:rFonts w:ascii="Times New Roman" w:hAnsi="Times New Roman" w:cs="Times New Roman"/>
-          <w:szCs w:val="24"/>
-        </w:rPr>
-        <w:tab/>
-      </w:r>
-      <w:r>
-        <w:rPr>
-          <w:rFonts w:ascii="Times New Roman" w:hAnsi="Times New Roman" w:cs="Times New Roman"/>
-          <w:szCs w:val="24"/>
-        </w:rPr>
-        <w:tab/>
-        <w:t>"No such ID in the system!</w:t>
-      </w:r>
-      <w:r>
-        <w:rPr>
-          <w:rFonts w:ascii="Times New Roman" w:hAnsi="Times New Roman" w:cs="Times New Roman"/>
-          <w:szCs w:val="24"/>
-        </w:rPr>
-        <w:t>!</w:t>
-      </w:r>
-    </w:p>
-    <w:p>
-      <w:pPr>
-        <w:spacing w:line="360" w:lineRule="auto"/>
-        <w:ind w:leftChars="100" w:left="240"/>
-        <w:rPr>
-          <w:rFonts w:ascii="Times New Roman" w:hAnsi="Times New Roman" w:cs="Times New Roman"/>
-          <w:szCs w:val="24"/>
-        </w:rPr>
-      </w:pPr>
-    </w:p>
-    <w:p>
-      <w:pPr>
-        <w:spacing w:line="360" w:lineRule="auto"/>
-        <w:ind w:leftChars="100" w:left="240"/>
-        <w:rPr>
-          <w:rFonts w:ascii="Times New Roman" w:hAnsi="Times New Roman" w:cs="Times New Roman"/>
-          <w:i/>
-          <w:szCs w:val="24"/>
-          <w:u w:val="single"/>
-        </w:rPr>
-      </w:pPr>
-      <w:r>
-        <w:rPr>
-          <w:rFonts w:ascii="Times New Roman" w:hAnsi="Times New Roman" w:cs="Times New Roman"/>
-          <w:i/>
-          <w:szCs w:val="24"/>
-          <w:u w:val="single"/>
-        </w:rPr>
-        <w:t xml:space="preserve">7. Test case for incorrect </w:t>
-      </w:r>
-      <w:r>
-        <w:rPr>
-          <w:rFonts w:ascii="Times New Roman" w:hAnsi="Times New Roman" w:cs="Times New Roman"/>
-          <w:i/>
-          <w:szCs w:val="24"/>
-          <w:u w:val="single"/>
-        </w:rPr>
-        <w:t>command while Querying ID info:</w:t>
-      </w:r>
-    </w:p>
-    <w:p>
-      <w:pPr>
-        <w:spacing w:line="360" w:lineRule="auto"/>
-        <w:ind w:leftChars="100" w:left="240"/>
-        <w:rPr>
-          <w:rFonts w:ascii="Times New Roman" w:hAnsi="Times New Roman" w:cs="Times New Roman"/>
-          <w:szCs w:val="24"/>
-        </w:rPr>
-      </w:pPr>
-      <w:r>
-        <w:rPr>
-          <w:rFonts w:ascii="Times New Roman" w:hAnsi="Times New Roman" w:cs="Times New Roman"/>
-          <w:b/>
-          <w:szCs w:val="24"/>
-        </w:rPr>
-        <w:t>START STATE:</w:t>
-      </w:r>
-      <w:r>
-        <w:rPr>
-          <w:rFonts w:ascii="Times New Roman" w:hAnsi="Times New Roman" w:cs="Times New Roman"/>
-          <w:szCs w:val="24"/>
-        </w:rPr>
-        <w:t xml:space="preserve"> Querying databse, </w:t>
-      </w:r>
-      <w:r>
-        <w:rPr>
-          <w:rFonts w:ascii="Times New Roman" w:hAnsi="Times New Roman" w:cs="Times New Roman"/>
-          <w:szCs w:val="24"/>
-        </w:rPr>
-        <w:t>“Enter your ID or ‘Q’ to quit:”</w:t>
-      </w:r>
-      <w:r>
-        <w:rPr>
-          <w:rFonts w:ascii="Times New Roman" w:hAnsi="Times New Roman" w:cs="Times New Roman"/>
-          <w:szCs w:val="24"/>
-        </w:rPr>
-        <w:t xml:space="preserve"> message displayed.</w:t>
-      </w:r>
-    </w:p>
-    <w:p>
-      <w:pPr>
-        <w:spacing w:line="360" w:lineRule="auto"/>
-        <w:ind w:leftChars="100" w:left="240"/>
-        <w:rPr>
-          <w:rFonts w:ascii="Times New Roman" w:hAnsi="Times New Roman" w:cs="Times New Roman"/>
-          <w:szCs w:val="24"/>
-        </w:rPr>
-      </w:pPr>
-      <w:r>
-        <w:rPr>
-          <w:rFonts w:ascii="Times New Roman" w:hAnsi="Times New Roman" w:cs="Times New Roman"/>
-          <w:b/>
-          <w:szCs w:val="24"/>
-        </w:rPr>
-        <w:t>INPUT1:</w:t>
-      </w:r>
-      <w:r>
-        <w:rPr>
-          <w:rFonts w:ascii="Times New Roman" w:hAnsi="Times New Roman" w:cs="Times New Roman"/>
-          <w:szCs w:val="24"/>
-        </w:rPr>
-        <w:t xml:space="preserve"> Student ID as an int, e.g. 962001051</w:t>
-      </w:r>
-    </w:p>
-    <w:p>
-      <w:pPr>
-        <w:spacing w:line="360" w:lineRule="auto"/>
-        <w:ind w:leftChars="100" w:left="240"/>
-        <w:rPr>
-          <w:rFonts w:ascii="Times New Roman" w:hAnsi="Times New Roman" w:cs="Times New Roman"/>
-          <w:szCs w:val="24"/>
-        </w:rPr>
-      </w:pPr>
-      <w:r>
-        <w:rPr>
-          <w:rFonts w:ascii="Times New Roman" w:hAnsi="Times New Roman" w:cs="Times New Roman"/>
-          <w:b/>
-          <w:szCs w:val="24"/>
-        </w:rPr>
-        <w:t>OUTPUT1:</w:t>
-      </w:r>
-      <w:r>
-        <w:rPr>
-          <w:rFonts w:ascii="Times New Roman" w:hAnsi="Times New Roman" w:cs="Times New Roman"/>
-          <w:szCs w:val="24"/>
-        </w:rPr>
-        <w:t xml:space="preserve"> Student's name, available command list.</w:t>
-      </w:r>
-    </w:p>
-    <w:p>
-      <w:pPr>
-        <w:spacing w:line="360" w:lineRule="auto"/>
-        <w:ind w:leftChars="100" w:left="240"/>
-        <w:rPr>
-          <w:rFonts w:ascii="Times New Roman" w:hAnsi="Times New Roman" w:cs="Times New Roman"/>
-          <w:szCs w:val="24"/>
-        </w:rPr>
-      </w:pPr>
-      <w:r>
-        <w:rPr>
-          <w:rFonts w:ascii="Times New Roman" w:hAnsi="Times New Roman" w:cs="Times New Roman"/>
-          <w:b/>
-          <w:szCs w:val="24"/>
-        </w:rPr>
-        <w:t>STATE2:</w:t>
-      </w:r>
-      <w:r>
-        <w:rPr>
-          <w:rFonts w:ascii="Times New Roman" w:hAnsi="Times New Roman" w:cs="Times New Roman"/>
-          <w:szCs w:val="24"/>
-        </w:rPr>
-        <w:t xml:space="preserve"> Querying ID's data, welcome message and allowed commands list displayed as below:</w:t>
-      </w:r>
-    </w:p>
-    <w:p>
-      <w:pPr>
-        <w:spacing w:line="360" w:lineRule="auto"/>
-        <w:ind w:leftChars="100" w:left="240"/>
-        <w:rPr>
-          <w:rFonts w:ascii="Times New Roman" w:hAnsi="Times New Roman" w:cs="Times New Roman"/>
-          <w:szCs w:val="24"/>
-        </w:rPr>
-      </w:pPr>
-      <w:r>
-        <w:rPr>
-          <w:rFonts w:ascii="Times New Roman" w:hAnsi="Times New Roman" w:cs="Times New Roman"/>
-          <w:szCs w:val="24"/>
-        </w:rPr>
-        <w:tab/>
-      </w:r>
-      <w:r>
-        <w:rPr>
-          <w:rFonts w:ascii="Times New Roman" w:hAnsi="Times New Roman" w:cs="Times New Roman"/>
-          <w:szCs w:val="24"/>
-        </w:rPr>
-        <w:tab/>
-      </w:r>
-      <w:r>
-        <w:rPr>
-          <w:rFonts w:ascii="Times New Roman" w:hAnsi="Times New Roman" w:cs="Times New Roman"/>
-          <w:szCs w:val="24"/>
-        </w:rPr>
-        <w:t xml:space="preserve">"Welcome </w:t>
-      </w:r>
-      <w:r>
-        <w:rPr>
-          <w:rFonts w:ascii="Times New Roman" w:hAnsi="Times New Roman" w:cs="Times New Roman"/>
-          <w:szCs w:val="24"/>
-        </w:rPr>
-        <w:t>李威廷</w:t>
-      </w:r>
-    </w:p>
-    <w:p>
-      <w:pPr>
-        <w:spacing w:line="360" w:lineRule="auto"/>
-        <w:ind w:leftChars="100" w:left="240"/>
-        <w:rPr>
-          <w:rFonts w:ascii="Times New Roman" w:hAnsi="Times New Roman" w:cs="Times New Roman"/>
-          <w:szCs w:val="24"/>
-        </w:rPr>
-      </w:pPr>
-      <w:r>
-        <w:rPr>
-          <w:rFonts w:ascii="Times New Roman" w:hAnsi="Times New Roman" w:cs="Times New Roman"/>
-          <w:szCs w:val="24"/>
-        </w:rPr>
-        <w:tab/>
-      </w:r>
-      <w:r>
-        <w:rPr>
-          <w:rFonts w:ascii="Times New Roman" w:hAnsi="Times New Roman" w:cs="Times New Roman"/>
-          <w:szCs w:val="24"/>
-        </w:rPr>
-        <w:tab/>
-      </w:r>
-      <w:r>
-        <w:rPr>
-          <w:rFonts w:ascii="Times New Roman" w:hAnsi="Times New Roman" w:cs="Times New Roman" w:hint="eastAsia"/>
-          <w:szCs w:val="24"/>
-        </w:rPr>
-        <w:t>Enter Command</w:t>
-      </w:r>
-    </w:p>
-    <w:p>
-      <w:pPr>
-        <w:spacing w:line="360" w:lineRule="auto"/>
-        <w:ind w:leftChars="100" w:left="240"/>
-        <w:rPr>
-          <w:rFonts w:ascii="Times New Roman" w:hAnsi="Times New Roman" w:cs="Times New Roman" w:hint="eastAsia"/>
-          <w:szCs w:val="24"/>
-        </w:rPr>
-      </w:pPr>
-      <w:r>
-        <w:rPr>
-          <w:rFonts w:ascii="Times New Roman" w:hAnsi="Times New Roman" w:cs="Times New Roman"/>
-          <w:szCs w:val="24"/>
-        </w:rPr>
-        <w:lastRenderedPageBreak/>
-        <w:tab/>
-      </w:r>
-      <w:r>
-        <w:rPr>
-          <w:rFonts w:ascii="Times New Roman" w:hAnsi="Times New Roman" w:cs="Times New Roman"/>
-          <w:szCs w:val="24"/>
-        </w:rPr>
-        <w:tab/>
-      </w:r>
-      <w:r>
-        <w:rPr>
-          <w:rFonts w:ascii="Times New Roman" w:hAnsi="Times New Roman" w:cs="Times New Roman"/>
-          <w:szCs w:val="24"/>
-        </w:rPr>
-        <w:tab/>
-        <w:t>(G)rade</w:t>
-      </w:r>
-    </w:p>
-    <w:p>
-      <w:pPr>
-        <w:spacing w:line="360" w:lineRule="auto"/>
-        <w:ind w:leftChars="100" w:left="240"/>
-        <w:rPr>
-          <w:rFonts w:ascii="Times New Roman" w:hAnsi="Times New Roman" w:cs="Times New Roman"/>
-          <w:szCs w:val="24"/>
-        </w:rPr>
-      </w:pPr>
-      <w:r>
-        <w:rPr>
-          <w:rFonts w:ascii="Times New Roman" w:hAnsi="Times New Roman" w:cs="Times New Roman"/>
-          <w:szCs w:val="24"/>
-        </w:rPr>
-        <w:tab/>
-      </w:r>
-      <w:r>
-        <w:rPr>
-          <w:rFonts w:ascii="Times New Roman" w:hAnsi="Times New Roman" w:cs="Times New Roman"/>
-          <w:szCs w:val="24"/>
-        </w:rPr>
-        <w:tab/>
-      </w:r>
-      <w:r>
-        <w:rPr>
-          <w:rFonts w:ascii="Times New Roman" w:hAnsi="Times New Roman" w:cs="Times New Roman"/>
-          <w:szCs w:val="24"/>
-        </w:rPr>
-        <w:tab/>
-        <w:t>(R)ank</w:t>
-      </w:r>
-    </w:p>
-    <w:p>
-      <w:pPr>
-        <w:spacing w:line="360" w:lineRule="auto"/>
-        <w:ind w:leftChars="100" w:left="240"/>
-        <w:rPr>
-          <w:rFonts w:ascii="Times New Roman" w:hAnsi="Times New Roman" w:cs="Times New Roman"/>
-          <w:szCs w:val="24"/>
-        </w:rPr>
-      </w:pPr>
-      <w:r>
-        <w:rPr>
-          <w:rFonts w:ascii="Times New Roman" w:hAnsi="Times New Roman" w:cs="Times New Roman"/>
-          <w:szCs w:val="24"/>
-        </w:rPr>
-        <w:tab/>
-      </w:r>
-      <w:r>
-        <w:rPr>
-          <w:rFonts w:ascii="Times New Roman" w:hAnsi="Times New Roman" w:cs="Times New Roman"/>
-          <w:szCs w:val="24"/>
-        </w:rPr>
-        <w:tab/>
-      </w:r>
-      <w:r>
-        <w:rPr>
-          <w:rFonts w:ascii="Times New Roman" w:hAnsi="Times New Roman" w:cs="Times New Roman"/>
-          <w:szCs w:val="24"/>
-        </w:rPr>
-        <w:tab/>
-        <w:t>(A)verage</w:t>
-      </w:r>
-    </w:p>
-    <w:p>
-      <w:pPr>
-        <w:spacing w:line="360" w:lineRule="auto"/>
-        <w:ind w:leftChars="100" w:left="240"/>
-        <w:rPr>
-          <w:rFonts w:ascii="Times New Roman" w:hAnsi="Times New Roman" w:cs="Times New Roman"/>
-          <w:szCs w:val="24"/>
-        </w:rPr>
-      </w:pPr>
-      <w:r>
-        <w:rPr>
-          <w:rFonts w:ascii="Times New Roman" w:hAnsi="Times New Roman" w:cs="Times New Roman"/>
-          <w:szCs w:val="24"/>
-        </w:rPr>
-        <w:tab/>
-      </w:r>
-      <w:r>
-        <w:rPr>
-          <w:rFonts w:ascii="Times New Roman" w:hAnsi="Times New Roman" w:cs="Times New Roman"/>
-          <w:szCs w:val="24"/>
-        </w:rPr>
-        <w:tab/>
-      </w:r>
-      <w:r>
-        <w:rPr>
-          <w:rFonts w:ascii="Times New Roman" w:hAnsi="Times New Roman" w:cs="Times New Roman"/>
-          <w:szCs w:val="24"/>
-        </w:rPr>
-        <w:tab/>
-        <w:t>(W)eight</w:t>
-      </w:r>
-    </w:p>
-    <w:p>
-      <w:pPr>
-        <w:spacing w:line="360" w:lineRule="auto"/>
-        <w:ind w:leftChars="100" w:left="240"/>
-        <w:rPr>
-          <w:rFonts w:ascii="Times New Roman" w:hAnsi="Times New Roman" w:cs="Times New Roman" w:hint="eastAsia"/>
-          <w:szCs w:val="24"/>
-        </w:rPr>
-      </w:pPr>
-      <w:r>
-        <w:rPr>
-          <w:rFonts w:ascii="Times New Roman" w:hAnsi="Times New Roman" w:cs="Times New Roman"/>
-          <w:szCs w:val="24"/>
-        </w:rPr>
-        <w:tab/>
-      </w:r>
-      <w:r>
-        <w:rPr>
-          <w:rFonts w:ascii="Times New Roman" w:hAnsi="Times New Roman" w:cs="Times New Roman"/>
-          <w:szCs w:val="24"/>
-        </w:rPr>
-        <w:tab/>
-      </w:r>
-      <w:r>
-        <w:rPr>
-          <w:rFonts w:ascii="Times New Roman" w:hAnsi="Times New Roman" w:cs="Times New Roman"/>
-          <w:szCs w:val="24"/>
-        </w:rPr>
-        <w:tab/>
-        <w:t>(E)xit”</w:t>
-      </w:r>
-    </w:p>
-    <w:p>
-      <w:pPr>
-        <w:spacing w:line="360" w:lineRule="auto"/>
-        <w:ind w:leftChars="100" w:left="240"/>
-        <w:rPr>
-          <w:rFonts w:ascii="Times New Roman" w:hAnsi="Times New Roman" w:cs="Times New Roman"/>
-          <w:szCs w:val="24"/>
-        </w:rPr>
-      </w:pPr>
-      <w:r>
-        <w:rPr>
-          <w:rFonts w:ascii="Times New Roman" w:hAnsi="Times New Roman" w:cs="Times New Roman"/>
-          <w:b/>
-          <w:szCs w:val="24"/>
-        </w:rPr>
-        <w:t>INPUT2:</w:t>
-      </w:r>
-      <w:r>
-        <w:rPr>
-          <w:rFonts w:ascii="Times New Roman" w:hAnsi="Times New Roman" w:cs="Times New Roman"/>
-          <w:szCs w:val="24"/>
-        </w:rPr>
-        <w:t xml:space="preserve"> Inexistent "K" command.</w:t>
-      </w:r>
-    </w:p>
-    <w:p>
-      <w:pPr>
-        <w:spacing w:line="360" w:lineRule="auto"/>
-        <w:ind w:leftChars="100" w:left="240"/>
-        <w:rPr>
-          <w:rFonts w:ascii="Times New Roman" w:hAnsi="Times New Roman" w:cs="Times New Roman"/>
-          <w:szCs w:val="24"/>
-        </w:rPr>
-      </w:pPr>
-      <w:r>
-        <w:rPr>
-          <w:rFonts w:ascii="Times New Roman" w:hAnsi="Times New Roman" w:cs="Times New Roman"/>
-          <w:b/>
-          <w:szCs w:val="24"/>
-        </w:rPr>
-        <w:t>OUTPUT2:</w:t>
-      </w:r>
-      <w:r>
-        <w:rPr>
-          <w:rFonts w:ascii="Times New Roman" w:hAnsi="Times New Roman" w:cs="Times New Roman"/>
-          <w:szCs w:val="24"/>
-        </w:rPr>
-        <w:t xml:space="preserve"> None.</w:t>
-      </w:r>
-    </w:p>
-    <w:p>
-      <w:pPr>
-        <w:spacing w:line="360" w:lineRule="auto"/>
-        <w:ind w:leftChars="100" w:left="240"/>
-        <w:rPr>
-          <w:rFonts w:ascii="Times New Roman" w:hAnsi="Times New Roman" w:cs="Times New Roman"/>
-          <w:szCs w:val="24"/>
-        </w:rPr>
-      </w:pPr>
-      <w:r>
-        <w:rPr>
-          <w:rFonts w:ascii="Times New Roman" w:hAnsi="Times New Roman" w:cs="Times New Roman"/>
-          <w:b/>
-          <w:szCs w:val="24"/>
-        </w:rPr>
-        <w:t>RESULTING STATE:</w:t>
-      </w:r>
-      <w:r>
-        <w:rPr>
-          <w:rFonts w:ascii="Times New Roman" w:hAnsi="Times New Roman" w:cs="Times New Roman"/>
-          <w:szCs w:val="24"/>
-        </w:rPr>
-        <w:t xml:space="preserve"> Non-existent command ERROR ellicited, er</w:t>
-      </w:r>
-      <w:r>
-        <w:rPr>
-          <w:rFonts w:ascii="Times New Roman" w:hAnsi="Times New Roman" w:cs="Times New Roman"/>
-          <w:szCs w:val="24"/>
-        </w:rPr>
-        <w:t>ror message displayed as below:</w:t>
-      </w:r>
-    </w:p>
-    <w:p>
-      <w:pPr>
-        <w:spacing w:line="360" w:lineRule="auto"/>
-        <w:ind w:leftChars="100" w:left="240"/>
-        <w:rPr>
-          <w:rFonts w:ascii="Times New Roman" w:hAnsi="Times New Roman" w:cs="Times New Roman"/>
-          <w:szCs w:val="24"/>
-        </w:rPr>
-      </w:pPr>
-      <w:r>
-        <w:rPr>
-          <w:rFonts w:ascii="Times New Roman" w:hAnsi="Times New Roman" w:cs="Times New Roman"/>
-          <w:szCs w:val="24"/>
-        </w:rPr>
-        <w:tab/>
-        <w:t>"</w:t>
-      </w:r>
-      <w:r>
-        <w:rPr>
-          <w:rFonts w:ascii="Times New Roman" w:hAnsi="Times New Roman" w:cs="Times New Roman" w:hint="eastAsia"/>
-          <w:szCs w:val="24"/>
-        </w:rPr>
-        <w:t xml:space="preserve">No such </w:t>
-      </w:r>
-      <w:r>
-        <w:rPr>
-          <w:rFonts w:ascii="Times New Roman" w:hAnsi="Times New Roman" w:cs="Times New Roman"/>
-          <w:szCs w:val="24"/>
-        </w:rPr>
-        <w:t xml:space="preserve">command </w:t>
-      </w:r>
-      <w:r>
-        <w:rPr>
-          <w:rFonts w:ascii="Times New Roman" w:hAnsi="Times New Roman" w:cs="Times New Roman" w:hint="eastAsia"/>
-          <w:szCs w:val="24"/>
-        </w:rPr>
-        <w:t>in the system!</w:t>
-      </w:r>
-      <w:r>
-        <w:rPr>
-          <w:rFonts w:ascii="Times New Roman" w:hAnsi="Times New Roman" w:cs="Times New Roman"/>
-          <w:szCs w:val="24"/>
-        </w:rPr>
-        <w:t>"</w:t>
-      </w:r>
-    </w:p>
-    <w:p>
-      <w:pPr>
-        <w:spacing w:line="360" w:lineRule="auto"/>
-        <w:ind w:leftChars="100" w:left="240"/>
-        <w:rPr>
-          <w:rFonts w:ascii="Times New Roman" w:hAnsi="Times New Roman" w:cs="Times New Roman"/>
-          <w:szCs w:val="24"/>
+          <w:i/>
+          <w:szCs w:val="24"/>
+          <w:u w:val="single"/>
         </w:rPr>
       </w:pPr>
     </w:p>
@@ -3688,14 +5230,6 @@
           <w:color w:val="FF0000"/>
         </w:rPr>
       </w:pPr>
-      <w:r>
-        <w:rPr>
-          <w:rFonts w:ascii="Times New Roman" w:hAnsi="Times New Roman" w:cs="Times New Roman"/>
-          <w:color w:val="FF0000"/>
-          <w:szCs w:val="24"/>
-        </w:rPr>
-        <w:t>8. Idea for new test case: error while entering weights OR error while confirming weights</w:t>
-      </w:r>
     </w:p>
     <w:sectPr>
       <w:pgSz w:w="11906" w:h="16838"/>

</xml_diff>